<commit_message>
Prueba de envío de información satisfactoria
Falta asociar los selects y depurar archivos que se dejaron de utilizar.
</commit_message>
<xml_diff>
--- a/Documentos/EvaluacionGEGH.docx
+++ b/Documentos/EvaluacionGEGH.docx
@@ -51,21 +51,7 @@
         <w:rPr>
           <w:rFonts w:asciiTheme="minorHAnsi" w:hAnsiTheme="minorHAnsi" w:cstheme="minorHAnsi"/>
         </w:rPr>
-        <w:t xml:space="preserve"> con nombre, </w:t>
-      </w:r>
-      <w:proofErr w:type="spellStart"/>
-      <w:r>
-        <w:rPr>
-          <w:rFonts w:asciiTheme="minorHAnsi" w:hAnsiTheme="minorHAnsi" w:cstheme="minorHAnsi"/>
-        </w:rPr>
-        <w:t>appaterno</w:t>
-      </w:r>
-      <w:proofErr w:type="spellEnd"/>
-      <w:r>
-        <w:rPr>
-          <w:rFonts w:asciiTheme="minorHAnsi" w:hAnsiTheme="minorHAnsi" w:cstheme="minorHAnsi"/>
-        </w:rPr>
-        <w:t>,</w:t>
+        <w:t xml:space="preserve"> con nombre, appaterno,</w:t>
       </w:r>
       <w:r>
         <w:rPr>
@@ -107,35 +93,7 @@
         <w:rPr>
           <w:rFonts w:asciiTheme="minorHAnsi" w:hAnsiTheme="minorHAnsi" w:cstheme="minorHAnsi"/>
         </w:rPr>
-        <w:t>'</w:t>
-      </w:r>
-      <w:proofErr w:type="spellStart"/>
-      <w:r>
-        <w:rPr>
-          <w:rFonts w:asciiTheme="minorHAnsi" w:hAnsiTheme="minorHAnsi" w:cstheme="minorHAnsi"/>
-        </w:rPr>
-        <w:t>urlreferrer</w:t>
-      </w:r>
-      <w:proofErr w:type="spellEnd"/>
-      <w:r>
-        <w:rPr>
-          <w:rFonts w:asciiTheme="minorHAnsi" w:hAnsiTheme="minorHAnsi" w:cstheme="minorHAnsi"/>
-        </w:rPr>
-        <w:t>' (</w:t>
-      </w:r>
-      <w:proofErr w:type="spellStart"/>
-      <w:r>
-        <w:rPr>
-          <w:rFonts w:asciiTheme="minorHAnsi" w:hAnsiTheme="minorHAnsi" w:cstheme="minorHAnsi"/>
-        </w:rPr>
-        <w:t>url</w:t>
-      </w:r>
-      <w:proofErr w:type="spellEnd"/>
-      <w:r>
-        <w:rPr>
-          <w:rFonts w:asciiTheme="minorHAnsi" w:hAnsiTheme="minorHAnsi" w:cstheme="minorHAnsi"/>
-        </w:rPr>
-        <w:t xml:space="preserve"> donde estas capturando los datos)</w:t>
+        <w:t>'urlreferrer' (url donde estas capturando los datos)</w:t>
       </w:r>
     </w:p>
     <w:p>
@@ -167,7 +125,6 @@
           <w:rFonts w:ascii="Avenir Next LT Pro" w:hAnsi="Avenir Next LT Pro" w:cstheme="minorHAnsi"/>
           <w:sz w:val="18"/>
           <w:szCs w:val="18"/>
-          <w:lang w:val="en-US"/>
         </w:rPr>
         <w:sectPr>
           <w:pgSz w:w="12240" w:h="15840"/>
@@ -194,28 +151,39 @@
           <w:szCs w:val="18"/>
           <w:lang w:val="en-US"/>
         </w:rPr>
-        <w:t xml:space="preserve">export class </w:t>
-      </w:r>
-      <w:proofErr w:type="spellStart"/>
-      <w:r>
-        <w:rPr>
-          <w:rFonts w:ascii="Avenir Next LT Pro" w:hAnsi="Avenir Next LT Pro" w:cstheme="minorHAnsi"/>
-          <w:sz w:val="18"/>
-          <w:szCs w:val="18"/>
-          <w:lang w:val="en-US"/>
-        </w:rPr>
-        <w:t>FrmProspectosComponent</w:t>
-      </w:r>
-      <w:proofErr w:type="spellEnd"/>
-      <w:r>
-        <w:rPr>
-          <w:rFonts w:ascii="Avenir Next LT Pro" w:hAnsi="Avenir Next LT Pro" w:cstheme="minorHAnsi"/>
-          <w:sz w:val="18"/>
-          <w:szCs w:val="18"/>
-          <w:lang w:val="en-US"/>
-        </w:rPr>
-        <w:t xml:space="preserve"> {</w:t>
-      </w:r>
+        <w:t>export class FrmProspectosComponent {</w:t>
+      </w:r>
+    </w:p>
+    <w:p>
+      <w:pPr>
+        <w:spacing w:after="0" w:line="240" w:lineRule="auto"/>
+        <w:rPr>
+          <w:rFonts w:ascii="Avenir Next LT Pro" w:hAnsi="Avenir Next LT Pro" w:cstheme="minorHAnsi"/>
+          <w:sz w:val="18"/>
+          <w:szCs w:val="18"/>
+          <w:lang w:val="en-US"/>
+        </w:rPr>
+      </w:pPr>
+      <w:r>
+        <w:rPr>
+          <w:rFonts w:ascii="Avenir Next LT Pro" w:hAnsi="Avenir Next LT Pro" w:cstheme="minorHAnsi"/>
+          <w:sz w:val="18"/>
+          <w:szCs w:val="18"/>
+          <w:lang w:val="en-US"/>
+        </w:rPr>
+        <w:t xml:space="preserve">  dispositivoInfo: string;</w:t>
+      </w:r>
+    </w:p>
+    <w:p>
+      <w:pPr>
+        <w:spacing w:after="0" w:line="240" w:lineRule="auto"/>
+        <w:rPr>
+          <w:rFonts w:ascii="Avenir Next LT Pro" w:hAnsi="Avenir Next LT Pro" w:cstheme="minorHAnsi"/>
+          <w:sz w:val="18"/>
+          <w:szCs w:val="18"/>
+          <w:lang w:val="en-US"/>
+        </w:rPr>
+      </w:pPr>
     </w:p>
     <w:p>
       <w:pPr>
@@ -236,65 +204,244 @@
         </w:rPr>
         <w:t xml:space="preserve">  </w:t>
       </w:r>
-      <w:proofErr w:type="spellStart"/>
-      <w:r>
-        <w:rPr>
-          <w:rFonts w:ascii="Avenir Next LT Pro" w:hAnsi="Avenir Next LT Pro" w:cstheme="minorHAnsi"/>
-          <w:sz w:val="18"/>
-          <w:szCs w:val="18"/>
-          <w:lang w:val="en-US"/>
-        </w:rPr>
-        <w:t>dispositivoInfo</w:t>
-      </w:r>
-      <w:proofErr w:type="spellEnd"/>
-      <w:r>
-        <w:rPr>
-          <w:rFonts w:ascii="Avenir Next LT Pro" w:hAnsi="Avenir Next LT Pro" w:cstheme="minorHAnsi"/>
-          <w:sz w:val="18"/>
-          <w:szCs w:val="18"/>
-          <w:lang w:val="en-US"/>
-        </w:rPr>
-        <w:t xml:space="preserve">: </w:t>
-      </w:r>
-      <w:proofErr w:type="gramStart"/>
-      <w:r>
-        <w:rPr>
-          <w:rFonts w:ascii="Avenir Next LT Pro" w:hAnsi="Avenir Next LT Pro" w:cstheme="minorHAnsi"/>
-          <w:sz w:val="18"/>
-          <w:szCs w:val="18"/>
-          <w:lang w:val="en-US"/>
-        </w:rPr>
-        <w:t>string;</w:t>
-      </w:r>
-      <w:proofErr w:type="gramEnd"/>
-    </w:p>
-    <w:p>
-      <w:pPr>
-        <w:spacing w:after="0" w:line="240" w:lineRule="auto"/>
-        <w:rPr>
-          <w:rFonts w:ascii="Avenir Next LT Pro" w:hAnsi="Avenir Next LT Pro" w:cstheme="minorHAnsi"/>
-          <w:sz w:val="18"/>
-          <w:szCs w:val="18"/>
-          <w:lang w:val="en-US"/>
-        </w:rPr>
-      </w:pPr>
-    </w:p>
-    <w:p>
-      <w:pPr>
-        <w:spacing w:after="0" w:line="240" w:lineRule="auto"/>
-        <w:rPr>
-          <w:rFonts w:ascii="Avenir Next LT Pro" w:hAnsi="Avenir Next LT Pro" w:cstheme="minorHAnsi"/>
-          <w:sz w:val="18"/>
-          <w:szCs w:val="18"/>
-          <w:lang w:val="en-US"/>
-        </w:rPr>
-      </w:pPr>
-      <w:r>
-        <w:rPr>
-          <w:rFonts w:ascii="Avenir Next LT Pro" w:hAnsi="Avenir Next LT Pro" w:cstheme="minorHAnsi"/>
-          <w:sz w:val="18"/>
-          <w:szCs w:val="18"/>
-          <w:lang w:val="en-US"/>
+      <w:r>
+        <w:rPr>
+          <w:rFonts w:ascii="Avenir Next LT Pro" w:hAnsi="Avenir Next LT Pro" w:cstheme="minorHAnsi"/>
+          <w:sz w:val="18"/>
+          <w:szCs w:val="18"/>
+          <w:lang w:val="en-US"/>
+        </w:rPr>
+        <w:t>constructor() { }</w:t>
+      </w:r>
+    </w:p>
+    <w:p>
+      <w:pPr>
+        <w:spacing w:after="0" w:line="240" w:lineRule="auto"/>
+        <w:rPr>
+          <w:rFonts w:ascii="Avenir Next LT Pro" w:hAnsi="Avenir Next LT Pro" w:cstheme="minorHAnsi"/>
+          <w:sz w:val="18"/>
+          <w:szCs w:val="18"/>
+          <w:lang w:val="en-US"/>
+        </w:rPr>
+      </w:pPr>
+    </w:p>
+    <w:p>
+      <w:pPr>
+        <w:spacing w:after="0" w:line="240" w:lineRule="auto"/>
+        <w:rPr>
+          <w:rFonts w:ascii="Avenir Next LT Pro" w:hAnsi="Avenir Next LT Pro" w:cstheme="minorHAnsi"/>
+          <w:sz w:val="18"/>
+          <w:szCs w:val="18"/>
+          <w:lang w:val="en-US"/>
+        </w:rPr>
+      </w:pPr>
+      <w:r>
+        <w:rPr>
+          <w:rFonts w:ascii="Avenir Next LT Pro" w:hAnsi="Avenir Next LT Pro" w:cstheme="minorHAnsi"/>
+          <w:sz w:val="18"/>
+          <w:szCs w:val="18"/>
+          <w:lang w:val="en-US"/>
+        </w:rPr>
+        <w:t xml:space="preserve">  ngOnInit(): void {</w:t>
+      </w:r>
+    </w:p>
+    <w:p>
+      <w:pPr>
+        <w:spacing w:after="0" w:line="240" w:lineRule="auto"/>
+        <w:rPr>
+          <w:rFonts w:ascii="Avenir Next LT Pro" w:hAnsi="Avenir Next LT Pro" w:cstheme="minorHAnsi"/>
+          <w:sz w:val="18"/>
+          <w:szCs w:val="18"/>
+        </w:rPr>
+      </w:pPr>
+      <w:r>
+        <w:rPr>
+          <w:rFonts w:ascii="Avenir Next LT Pro" w:hAnsi="Avenir Next LT Pro" w:cstheme="minorHAnsi"/>
+          <w:sz w:val="18"/>
+          <w:szCs w:val="18"/>
+          <w:lang w:val="en-US"/>
+        </w:rPr>
+        <w:t xml:space="preserve">    </w:t>
+      </w:r>
+      <w:r>
+        <w:rPr>
+          <w:rFonts w:ascii="Avenir Next LT Pro" w:hAnsi="Avenir Next LT Pro" w:cstheme="minorHAnsi"/>
+          <w:sz w:val="18"/>
+          <w:szCs w:val="18"/>
+        </w:rPr>
+        <w:t>console.log("ngOnInit iniciando...");</w:t>
+      </w:r>
+    </w:p>
+    <w:p>
+      <w:pPr>
+        <w:spacing w:after="0" w:line="240" w:lineRule="auto"/>
+        <w:rPr>
+          <w:rFonts w:ascii="Avenir Next LT Pro" w:hAnsi="Avenir Next LT Pro" w:cstheme="minorHAnsi"/>
+          <w:sz w:val="18"/>
+          <w:szCs w:val="18"/>
+        </w:rPr>
+      </w:pPr>
+      <w:r>
+        <w:rPr>
+          <w:rFonts w:ascii="Avenir Next LT Pro" w:hAnsi="Avenir Next LT Pro" w:cstheme="minorHAnsi"/>
+          <w:sz w:val="18"/>
+          <w:szCs w:val="18"/>
+        </w:rPr>
+        <w:t xml:space="preserve">    let tipoDispositivo: string;</w:t>
+      </w:r>
+    </w:p>
+    <w:p>
+      <w:pPr>
+        <w:spacing w:after="0" w:line="240" w:lineRule="auto"/>
+        <w:rPr>
+          <w:rFonts w:ascii="Avenir Next LT Pro" w:hAnsi="Avenir Next LT Pro" w:cstheme="minorHAnsi"/>
+          <w:sz w:val="18"/>
+          <w:szCs w:val="18"/>
+        </w:rPr>
+      </w:pPr>
+      <w:r>
+        <w:rPr>
+          <w:rFonts w:ascii="Avenir Next LT Pro" w:hAnsi="Avenir Next LT Pro" w:cstheme="minorHAnsi"/>
+          <w:sz w:val="18"/>
+          <w:szCs w:val="18"/>
+        </w:rPr>
+        <w:t xml:space="preserve">    tipoDispositivo = this.obtenerTipoDispositivo();</w:t>
+      </w:r>
+    </w:p>
+    <w:p>
+      <w:pPr>
+        <w:spacing w:after="0" w:line="240" w:lineRule="auto"/>
+        <w:rPr>
+          <w:rFonts w:ascii="Avenir Next LT Pro" w:hAnsi="Avenir Next LT Pro" w:cstheme="minorHAnsi"/>
+          <w:sz w:val="18"/>
+          <w:szCs w:val="18"/>
+        </w:rPr>
+      </w:pPr>
+      <w:r>
+        <w:rPr>
+          <w:rFonts w:ascii="Avenir Next LT Pro" w:hAnsi="Avenir Next LT Pro" w:cstheme="minorHAnsi"/>
+          <w:sz w:val="18"/>
+          <w:szCs w:val="18"/>
+        </w:rPr>
+        <w:t xml:space="preserve">    console.log("Tipo de dispositivo: " + tipoDispositivo);</w:t>
+      </w:r>
+    </w:p>
+    <w:p>
+      <w:pPr>
+        <w:spacing w:after="0" w:line="240" w:lineRule="auto"/>
+        <w:rPr>
+          <w:rFonts w:ascii="Avenir Next LT Pro" w:hAnsi="Avenir Next LT Pro" w:cstheme="minorHAnsi"/>
+          <w:sz w:val="18"/>
+          <w:szCs w:val="18"/>
+        </w:rPr>
+      </w:pPr>
+      <w:r>
+        <w:rPr>
+          <w:rFonts w:ascii="Avenir Next LT Pro" w:hAnsi="Avenir Next LT Pro" w:cstheme="minorHAnsi"/>
+          <w:sz w:val="18"/>
+          <w:szCs w:val="18"/>
+        </w:rPr>
+        <w:t xml:space="preserve">    var navegador = navigator.userAgent;</w:t>
+      </w:r>
+    </w:p>
+    <w:p>
+      <w:pPr>
+        <w:spacing w:after="0" w:line="240" w:lineRule="auto"/>
+        <w:rPr>
+          <w:rFonts w:ascii="Avenir Next LT Pro" w:hAnsi="Avenir Next LT Pro" w:cstheme="minorHAnsi"/>
+          <w:sz w:val="18"/>
+          <w:szCs w:val="18"/>
+        </w:rPr>
+      </w:pPr>
+      <w:r>
+        <w:rPr>
+          <w:rFonts w:ascii="Avenir Next LT Pro" w:hAnsi="Avenir Next LT Pro" w:cstheme="minorHAnsi"/>
+          <w:sz w:val="18"/>
+          <w:szCs w:val="18"/>
+        </w:rPr>
+        <w:t xml:space="preserve">    console.log("El navegador del usuario es: " + navegador);</w:t>
+      </w:r>
+    </w:p>
+    <w:p>
+      <w:pPr>
+        <w:spacing w:after="0" w:line="240" w:lineRule="auto"/>
+        <w:rPr>
+          <w:rFonts w:ascii="Avenir Next LT Pro" w:hAnsi="Avenir Next LT Pro" w:cstheme="minorHAnsi"/>
+          <w:sz w:val="18"/>
+          <w:szCs w:val="18"/>
+        </w:rPr>
+      </w:pPr>
+    </w:p>
+    <w:p>
+      <w:pPr>
+        <w:spacing w:after="0" w:line="240" w:lineRule="auto"/>
+        <w:rPr>
+          <w:rFonts w:ascii="Avenir Next LT Pro" w:hAnsi="Avenir Next LT Pro" w:cstheme="minorHAnsi"/>
+          <w:sz w:val="18"/>
+          <w:szCs w:val="18"/>
+          <w:lang w:val="en-US"/>
+        </w:rPr>
+      </w:pPr>
+      <w:r>
+        <w:rPr>
+          <w:rFonts w:ascii="Avenir Next LT Pro" w:hAnsi="Avenir Next LT Pro" w:cstheme="minorHAnsi"/>
+          <w:sz w:val="18"/>
+          <w:szCs w:val="18"/>
+        </w:rPr>
+        <w:t xml:space="preserve">    </w:t>
+      </w:r>
+      <w:r>
+        <w:rPr>
+          <w:rFonts w:ascii="Avenir Next LT Pro" w:hAnsi="Avenir Next LT Pro" w:cstheme="minorHAnsi"/>
+          <w:sz w:val="18"/>
+          <w:szCs w:val="18"/>
+          <w:lang w:val="en-US"/>
+        </w:rPr>
+        <w:t>var urlActual = window.location.href;</w:t>
+      </w:r>
+    </w:p>
+    <w:p>
+      <w:pPr>
+        <w:spacing w:after="0" w:line="240" w:lineRule="auto"/>
+        <w:rPr>
+          <w:rFonts w:ascii="Avenir Next LT Pro" w:hAnsi="Avenir Next LT Pro" w:cstheme="minorHAnsi"/>
+          <w:sz w:val="18"/>
+          <w:szCs w:val="18"/>
+        </w:rPr>
+      </w:pPr>
+      <w:r>
+        <w:rPr>
+          <w:rFonts w:ascii="Avenir Next LT Pro" w:hAnsi="Avenir Next LT Pro" w:cstheme="minorHAnsi"/>
+          <w:sz w:val="18"/>
+          <w:szCs w:val="18"/>
+          <w:lang w:val="en-US"/>
+        </w:rPr>
+        <w:t xml:space="preserve">    </w:t>
+      </w:r>
+      <w:r>
+        <w:rPr>
+          <w:rFonts w:ascii="Avenir Next LT Pro" w:hAnsi="Avenir Next LT Pro" w:cstheme="minorHAnsi"/>
+          <w:sz w:val="18"/>
+          <w:szCs w:val="18"/>
+        </w:rPr>
+        <w:t>console.log("La URL actual es: " + urlActual);</w:t>
+      </w:r>
+    </w:p>
+    <w:p>
+      <w:pPr>
+        <w:spacing w:after="0" w:line="240" w:lineRule="auto"/>
+        <w:rPr>
+          <w:rFonts w:ascii="Avenir Next LT Pro" w:hAnsi="Avenir Next LT Pro" w:cstheme="minorHAnsi"/>
+          <w:sz w:val="18"/>
+          <w:szCs w:val="18"/>
+          <w:lang w:val="en-US"/>
+        </w:rPr>
+      </w:pPr>
+      <w:r>
+        <w:rPr>
+          <w:rFonts w:ascii="Avenir Next LT Pro" w:hAnsi="Avenir Next LT Pro" w:cstheme="minorHAnsi"/>
+          <w:sz w:val="18"/>
+          <w:szCs w:val="18"/>
         </w:rPr>
         <w:t xml:space="preserve">  </w:t>
       </w:r>
@@ -305,1318 +452,350 @@
           <w:szCs w:val="18"/>
           <w:lang w:val="en-US"/>
         </w:rPr>
-        <w:t>constructor() { }</w:t>
-      </w:r>
-    </w:p>
-    <w:p>
-      <w:pPr>
-        <w:spacing w:after="0" w:line="240" w:lineRule="auto"/>
-        <w:rPr>
-          <w:rFonts w:ascii="Avenir Next LT Pro" w:hAnsi="Avenir Next LT Pro" w:cstheme="minorHAnsi"/>
-          <w:sz w:val="18"/>
-          <w:szCs w:val="18"/>
-          <w:lang w:val="en-US"/>
-        </w:rPr>
-      </w:pPr>
-    </w:p>
-    <w:p>
-      <w:pPr>
-        <w:spacing w:after="0" w:line="240" w:lineRule="auto"/>
-        <w:rPr>
-          <w:rFonts w:ascii="Avenir Next LT Pro" w:hAnsi="Avenir Next LT Pro" w:cstheme="minorHAnsi"/>
-          <w:sz w:val="18"/>
-          <w:szCs w:val="18"/>
-          <w:lang w:val="en-US"/>
-        </w:rPr>
-      </w:pPr>
-      <w:r>
-        <w:rPr>
-          <w:rFonts w:ascii="Avenir Next LT Pro" w:hAnsi="Avenir Next LT Pro" w:cstheme="minorHAnsi"/>
-          <w:sz w:val="18"/>
-          <w:szCs w:val="18"/>
-          <w:lang w:val="en-US"/>
-        </w:rPr>
-        <w:t xml:space="preserve">  ngOnInit(): void {</w:t>
-      </w:r>
-    </w:p>
-    <w:p>
-      <w:pPr>
-        <w:spacing w:after="0" w:line="240" w:lineRule="auto"/>
-        <w:rPr>
-          <w:rFonts w:ascii="Avenir Next LT Pro" w:hAnsi="Avenir Next LT Pro" w:cstheme="minorHAnsi"/>
-          <w:sz w:val="18"/>
-          <w:szCs w:val="18"/>
-        </w:rPr>
-      </w:pPr>
-      <w:r>
-        <w:rPr>
-          <w:rFonts w:ascii="Avenir Next LT Pro" w:hAnsi="Avenir Next LT Pro" w:cstheme="minorHAnsi"/>
-          <w:sz w:val="18"/>
-          <w:szCs w:val="18"/>
-          <w:lang w:val="en-US"/>
+        <w:t>}</w:t>
+      </w:r>
+    </w:p>
+    <w:p>
+      <w:pPr>
+        <w:spacing w:after="0" w:line="240" w:lineRule="auto"/>
+        <w:rPr>
+          <w:rFonts w:ascii="Avenir Next LT Pro" w:hAnsi="Avenir Next LT Pro" w:cstheme="minorHAnsi"/>
+          <w:sz w:val="18"/>
+          <w:szCs w:val="18"/>
+          <w:lang w:val="en-US"/>
+        </w:rPr>
+      </w:pPr>
+    </w:p>
+    <w:p>
+      <w:pPr>
+        <w:spacing w:after="0" w:line="240" w:lineRule="auto"/>
+        <w:rPr>
+          <w:rFonts w:ascii="Avenir Next LT Pro" w:hAnsi="Avenir Next LT Pro" w:cstheme="minorHAnsi"/>
+          <w:sz w:val="18"/>
+          <w:szCs w:val="18"/>
+          <w:lang w:val="en-US"/>
+        </w:rPr>
+      </w:pPr>
+      <w:r>
+        <w:rPr>
+          <w:rFonts w:ascii="Avenir Next LT Pro" w:hAnsi="Avenir Next LT Pro" w:cstheme="minorHAnsi"/>
+          <w:sz w:val="18"/>
+          <w:szCs w:val="18"/>
+          <w:lang w:val="en-US"/>
+        </w:rPr>
+        <w:t xml:space="preserve">  obtenerTipoDispositivo(): string {</w:t>
+      </w:r>
+    </w:p>
+    <w:p>
+      <w:pPr>
+        <w:spacing w:after="0" w:line="240" w:lineRule="auto"/>
+        <w:rPr>
+          <w:rFonts w:ascii="Avenir Next LT Pro" w:hAnsi="Avenir Next LT Pro" w:cstheme="minorHAnsi"/>
+          <w:sz w:val="18"/>
+          <w:szCs w:val="18"/>
+          <w:lang w:val="en-US"/>
+        </w:rPr>
+      </w:pPr>
+      <w:r>
+        <w:rPr>
+          <w:rFonts w:ascii="Avenir Next LT Pro" w:hAnsi="Avenir Next LT Pro" w:cstheme="minorHAnsi"/>
+          <w:sz w:val="18"/>
+          <w:szCs w:val="18"/>
+          <w:lang w:val="en-US"/>
+        </w:rPr>
+        <w:t xml:space="preserve">    const userAgent = navigator.userAgent;</w:t>
+      </w:r>
+    </w:p>
+    <w:p>
+      <w:pPr>
+        <w:spacing w:after="0" w:line="240" w:lineRule="auto"/>
+        <w:rPr>
+          <w:rFonts w:ascii="Avenir Next LT Pro" w:hAnsi="Avenir Next LT Pro" w:cstheme="minorHAnsi"/>
+          <w:sz w:val="18"/>
+          <w:szCs w:val="18"/>
+          <w:lang w:val="en-US"/>
+        </w:rPr>
+      </w:pPr>
+    </w:p>
+    <w:p>
+      <w:pPr>
+        <w:spacing w:after="0" w:line="240" w:lineRule="auto"/>
+        <w:rPr>
+          <w:rFonts w:ascii="Avenir Next LT Pro" w:hAnsi="Avenir Next LT Pro" w:cstheme="minorHAnsi"/>
+          <w:sz w:val="18"/>
+          <w:szCs w:val="18"/>
+          <w:lang w:val="en-US"/>
+        </w:rPr>
+      </w:pPr>
+      <w:r>
+        <w:rPr>
+          <w:rFonts w:ascii="Avenir Next LT Pro" w:hAnsi="Avenir Next LT Pro" w:cstheme="minorHAnsi"/>
+          <w:sz w:val="18"/>
+          <w:szCs w:val="18"/>
+          <w:lang w:val="en-US"/>
+        </w:rPr>
+        <w:t xml:space="preserve">    const patrones = {</w:t>
+      </w:r>
+    </w:p>
+    <w:p>
+      <w:pPr>
+        <w:spacing w:after="0" w:line="240" w:lineRule="auto"/>
+        <w:rPr>
+          <w:rFonts w:ascii="Avenir Next LT Pro" w:hAnsi="Avenir Next LT Pro" w:cstheme="minorHAnsi"/>
+          <w:sz w:val="18"/>
+          <w:szCs w:val="18"/>
+          <w:lang w:val="en-US"/>
+        </w:rPr>
+      </w:pPr>
+      <w:r>
+        <w:rPr>
+          <w:rFonts w:ascii="Avenir Next LT Pro" w:hAnsi="Avenir Next LT Pro" w:cstheme="minorHAnsi"/>
+          <w:sz w:val="18"/>
+          <w:szCs w:val="18"/>
+          <w:lang w:val="en-US"/>
+        </w:rPr>
+        <w:t xml:space="preserve">      Desktop: /Windows|Macintosh|Linux/,</w:t>
+      </w:r>
+    </w:p>
+    <w:p>
+      <w:pPr>
+        <w:spacing w:after="0" w:line="240" w:lineRule="auto"/>
+        <w:rPr>
+          <w:rFonts w:ascii="Avenir Next LT Pro" w:hAnsi="Avenir Next LT Pro" w:cstheme="minorHAnsi"/>
+          <w:sz w:val="18"/>
+          <w:szCs w:val="18"/>
+          <w:lang w:val="en-US"/>
+        </w:rPr>
+      </w:pPr>
+      <w:r>
+        <w:rPr>
+          <w:rFonts w:ascii="Avenir Next LT Pro" w:hAnsi="Avenir Next LT Pro" w:cstheme="minorHAnsi"/>
+          <w:sz w:val="18"/>
+          <w:szCs w:val="18"/>
+          <w:lang w:val="en-US"/>
+        </w:rPr>
+        <w:t xml:space="preserve">      Tableta: /iPad|Android(?!.*Mobile)|Tablet|KFAPWI/,</w:t>
+      </w:r>
+    </w:p>
+    <w:p>
+      <w:pPr>
+        <w:spacing w:after="0" w:line="240" w:lineRule="auto"/>
+        <w:rPr>
+          <w:rFonts w:ascii="Avenir Next LT Pro" w:hAnsi="Avenir Next LT Pro" w:cstheme="minorHAnsi"/>
+          <w:sz w:val="18"/>
+          <w:szCs w:val="18"/>
+          <w:lang w:val="en-US"/>
+        </w:rPr>
+      </w:pPr>
+      <w:r>
+        <w:rPr>
+          <w:rFonts w:ascii="Avenir Next LT Pro" w:hAnsi="Avenir Next LT Pro" w:cstheme="minorHAnsi"/>
+          <w:sz w:val="18"/>
+          <w:szCs w:val="18"/>
+          <w:lang w:val="en-US"/>
+        </w:rPr>
+        <w:t xml:space="preserve">      Movil: /Mobile|Android|iPhone|BlackBerry|IEMobile|Opera Mini/</w:t>
+      </w:r>
+    </w:p>
+    <w:p>
+      <w:pPr>
+        <w:spacing w:after="0" w:line="240" w:lineRule="auto"/>
+        <w:rPr>
+          <w:rFonts w:ascii="Avenir Next LT Pro" w:hAnsi="Avenir Next LT Pro" w:cstheme="minorHAnsi"/>
+          <w:sz w:val="18"/>
+          <w:szCs w:val="18"/>
+          <w:lang w:val="en-US"/>
+        </w:rPr>
+      </w:pPr>
+      <w:r>
+        <w:rPr>
+          <w:rFonts w:ascii="Avenir Next LT Pro" w:hAnsi="Avenir Next LT Pro" w:cstheme="minorHAnsi"/>
+          <w:sz w:val="18"/>
+          <w:szCs w:val="18"/>
+          <w:lang w:val="en-US"/>
+        </w:rPr>
+        <w:t xml:space="preserve">    };</w:t>
+      </w:r>
+    </w:p>
+    <w:p>
+      <w:pPr>
+        <w:spacing w:after="0" w:line="240" w:lineRule="auto"/>
+        <w:rPr>
+          <w:rFonts w:ascii="Avenir Next LT Pro" w:hAnsi="Avenir Next LT Pro" w:cstheme="minorHAnsi"/>
+          <w:sz w:val="18"/>
+          <w:szCs w:val="18"/>
+          <w:lang w:val="en-US"/>
+        </w:rPr>
+      </w:pPr>
+    </w:p>
+    <w:p>
+      <w:pPr>
+        <w:spacing w:after="0" w:line="240" w:lineRule="auto"/>
+        <w:rPr>
+          <w:rFonts w:ascii="Avenir Next LT Pro" w:hAnsi="Avenir Next LT Pro" w:cstheme="minorHAnsi"/>
+          <w:sz w:val="18"/>
+          <w:szCs w:val="18"/>
+          <w:lang w:val="en-US"/>
+        </w:rPr>
+      </w:pPr>
+      <w:r>
+        <w:rPr>
+          <w:rFonts w:ascii="Avenir Next LT Pro" w:hAnsi="Avenir Next LT Pro" w:cstheme="minorHAnsi"/>
+          <w:sz w:val="18"/>
+          <w:szCs w:val="18"/>
+          <w:lang w:val="en-US"/>
+        </w:rPr>
+        <w:t xml:space="preserve">    const clavesPatrones = Object.keys(patrones);</w:t>
+      </w:r>
+    </w:p>
+    <w:p>
+      <w:pPr>
+        <w:spacing w:after="0" w:line="240" w:lineRule="auto"/>
+        <w:rPr>
+          <w:rFonts w:ascii="Avenir Next LT Pro" w:hAnsi="Avenir Next LT Pro" w:cstheme="minorHAnsi"/>
+          <w:sz w:val="18"/>
+          <w:szCs w:val="18"/>
+          <w:lang w:val="en-US"/>
+        </w:rPr>
+      </w:pPr>
+    </w:p>
+    <w:p>
+      <w:pPr>
+        <w:spacing w:after="0" w:line="240" w:lineRule="auto"/>
+        <w:rPr>
+          <w:rFonts w:ascii="Avenir Next LT Pro" w:hAnsi="Avenir Next LT Pro" w:cstheme="minorHAnsi"/>
+          <w:sz w:val="18"/>
+          <w:szCs w:val="18"/>
+          <w:lang w:val="en-US"/>
+        </w:rPr>
+      </w:pPr>
+      <w:r>
+        <w:rPr>
+          <w:rFonts w:ascii="Avenir Next LT Pro" w:hAnsi="Avenir Next LT Pro" w:cstheme="minorHAnsi"/>
+          <w:sz w:val="18"/>
+          <w:szCs w:val="18"/>
+          <w:lang w:val="en-US"/>
+        </w:rPr>
+        <w:t xml:space="preserve">    for (const tipo of clavesPatrones) {</w:t>
+      </w:r>
+    </w:p>
+    <w:p>
+      <w:pPr>
+        <w:spacing w:after="0" w:line="240" w:lineRule="auto"/>
+        <w:rPr>
+          <w:rFonts w:ascii="Avenir Next LT Pro" w:hAnsi="Avenir Next LT Pro" w:cstheme="minorHAnsi"/>
+          <w:sz w:val="18"/>
+          <w:szCs w:val="18"/>
+          <w:lang w:val="en-US"/>
+        </w:rPr>
+      </w:pPr>
+      <w:r>
+        <w:rPr>
+          <w:rFonts w:ascii="Avenir Next LT Pro" w:hAnsi="Avenir Next LT Pro" w:cstheme="minorHAnsi"/>
+          <w:sz w:val="18"/>
+          <w:szCs w:val="18"/>
+          <w:lang w:val="en-US"/>
+        </w:rPr>
+        <w:t xml:space="preserve">      if (patrones[tipo as keyof typeof patrones].test(userAgent)) {</w:t>
+      </w:r>
+    </w:p>
+    <w:p>
+      <w:pPr>
+        <w:spacing w:after="0" w:line="240" w:lineRule="auto"/>
+        <w:rPr>
+          <w:rFonts w:ascii="Avenir Next LT Pro" w:hAnsi="Avenir Next LT Pro" w:cstheme="minorHAnsi"/>
+          <w:sz w:val="18"/>
+          <w:szCs w:val="18"/>
+        </w:rPr>
+      </w:pPr>
+      <w:r>
+        <w:rPr>
+          <w:rFonts w:ascii="Avenir Next LT Pro" w:hAnsi="Avenir Next LT Pro" w:cstheme="minorHAnsi"/>
+          <w:sz w:val="18"/>
+          <w:szCs w:val="18"/>
+          <w:lang w:val="en-US"/>
+        </w:rPr>
+        <w:t xml:space="preserve">        </w:t>
+      </w:r>
+      <w:r>
+        <w:rPr>
+          <w:rFonts w:ascii="Avenir Next LT Pro" w:hAnsi="Avenir Next LT Pro" w:cstheme="minorHAnsi"/>
+          <w:sz w:val="18"/>
+          <w:szCs w:val="18"/>
+        </w:rPr>
+        <w:t>return tipo;</w:t>
+      </w:r>
+    </w:p>
+    <w:p>
+      <w:pPr>
+        <w:spacing w:after="0" w:line="240" w:lineRule="auto"/>
+        <w:rPr>
+          <w:rFonts w:ascii="Avenir Next LT Pro" w:hAnsi="Avenir Next LT Pro" w:cstheme="minorHAnsi"/>
+          <w:sz w:val="18"/>
+          <w:szCs w:val="18"/>
+        </w:rPr>
+      </w:pPr>
+      <w:r>
+        <w:rPr>
+          <w:rFonts w:ascii="Avenir Next LT Pro" w:hAnsi="Avenir Next LT Pro" w:cstheme="minorHAnsi"/>
+          <w:sz w:val="18"/>
+          <w:szCs w:val="18"/>
+        </w:rPr>
+        <w:t xml:space="preserve">      }</w:t>
+      </w:r>
+    </w:p>
+    <w:p>
+      <w:pPr>
+        <w:spacing w:after="0" w:line="240" w:lineRule="auto"/>
+        <w:rPr>
+          <w:rFonts w:ascii="Avenir Next LT Pro" w:hAnsi="Avenir Next LT Pro" w:cstheme="minorHAnsi"/>
+          <w:sz w:val="18"/>
+          <w:szCs w:val="18"/>
+        </w:rPr>
+      </w:pPr>
+      <w:r>
+        <w:rPr>
+          <w:rFonts w:ascii="Avenir Next LT Pro" w:hAnsi="Avenir Next LT Pro" w:cstheme="minorHAnsi"/>
+          <w:sz w:val="18"/>
+          <w:szCs w:val="18"/>
+        </w:rPr>
+        <w:t xml:space="preserve">    }</w:t>
+      </w:r>
+    </w:p>
+    <w:p>
+      <w:pPr>
+        <w:spacing w:after="0" w:line="240" w:lineRule="auto"/>
+        <w:rPr>
+          <w:rFonts w:ascii="Avenir Next LT Pro" w:hAnsi="Avenir Next LT Pro" w:cstheme="minorHAnsi"/>
+          <w:sz w:val="18"/>
+          <w:szCs w:val="18"/>
+        </w:rPr>
+      </w:pPr>
+      <w:r>
+        <w:rPr>
+          <w:rFonts w:ascii="Avenir Next LT Pro" w:hAnsi="Avenir Next LT Pro" w:cstheme="minorHAnsi"/>
+          <w:sz w:val="18"/>
+          <w:szCs w:val="18"/>
         </w:rPr>
         <w:t xml:space="preserve">    </w:t>
       </w:r>
-      <w:proofErr w:type="gramStart"/>
-      <w:r>
-        <w:rPr>
-          <w:rFonts w:ascii="Avenir Next LT Pro" w:hAnsi="Avenir Next LT Pro" w:cstheme="minorHAnsi"/>
-          <w:sz w:val="18"/>
-          <w:szCs w:val="18"/>
-        </w:rPr>
-        <w:t>console.log(</w:t>
-      </w:r>
-      <w:proofErr w:type="gramEnd"/>
-      <w:r>
-        <w:rPr>
-          <w:rFonts w:ascii="Avenir Next LT Pro" w:hAnsi="Avenir Next LT Pro" w:cstheme="minorHAnsi"/>
-          <w:sz w:val="18"/>
-          <w:szCs w:val="18"/>
-        </w:rPr>
-        <w:t>"</w:t>
-      </w:r>
-      <w:proofErr w:type="spellStart"/>
-      <w:r>
-        <w:rPr>
-          <w:rFonts w:ascii="Avenir Next LT Pro" w:hAnsi="Avenir Next LT Pro" w:cstheme="minorHAnsi"/>
-          <w:sz w:val="18"/>
-          <w:szCs w:val="18"/>
-        </w:rPr>
-        <w:t>ngOnInit</w:t>
-      </w:r>
-      <w:proofErr w:type="spellEnd"/>
-      <w:r>
-        <w:rPr>
-          <w:rFonts w:ascii="Avenir Next LT Pro" w:hAnsi="Avenir Next LT Pro" w:cstheme="minorHAnsi"/>
-          <w:sz w:val="18"/>
-          <w:szCs w:val="18"/>
-        </w:rPr>
-        <w:t xml:space="preserve"> iniciando...");</w:t>
-      </w:r>
-    </w:p>
-    <w:p>
-      <w:pPr>
-        <w:spacing w:after="0" w:line="240" w:lineRule="auto"/>
-        <w:rPr>
-          <w:rFonts w:ascii="Avenir Next LT Pro" w:hAnsi="Avenir Next LT Pro" w:cstheme="minorHAnsi"/>
-          <w:sz w:val="18"/>
-          <w:szCs w:val="18"/>
-        </w:rPr>
-      </w:pPr>
-      <w:r>
-        <w:rPr>
-          <w:rFonts w:ascii="Avenir Next LT Pro" w:hAnsi="Avenir Next LT Pro" w:cstheme="minorHAnsi"/>
-          <w:sz w:val="18"/>
-          <w:szCs w:val="18"/>
-        </w:rPr>
-        <w:t xml:space="preserve">    </w:t>
-      </w:r>
-      <w:proofErr w:type="spellStart"/>
-      <w:r>
-        <w:rPr>
-          <w:rFonts w:ascii="Avenir Next LT Pro" w:hAnsi="Avenir Next LT Pro" w:cstheme="minorHAnsi"/>
-          <w:sz w:val="18"/>
-          <w:szCs w:val="18"/>
-        </w:rPr>
-        <w:t>let</w:t>
-      </w:r>
-      <w:proofErr w:type="spellEnd"/>
-      <w:r>
-        <w:rPr>
-          <w:rFonts w:ascii="Avenir Next LT Pro" w:hAnsi="Avenir Next LT Pro" w:cstheme="minorHAnsi"/>
-          <w:sz w:val="18"/>
-          <w:szCs w:val="18"/>
-        </w:rPr>
-        <w:t xml:space="preserve"> </w:t>
-      </w:r>
-      <w:proofErr w:type="spellStart"/>
-      <w:r>
-        <w:rPr>
-          <w:rFonts w:ascii="Avenir Next LT Pro" w:hAnsi="Avenir Next LT Pro" w:cstheme="minorHAnsi"/>
-          <w:sz w:val="18"/>
-          <w:szCs w:val="18"/>
-        </w:rPr>
-        <w:t>tipoDispositivo</w:t>
-      </w:r>
-      <w:proofErr w:type="spellEnd"/>
-      <w:r>
-        <w:rPr>
-          <w:rFonts w:ascii="Avenir Next LT Pro" w:hAnsi="Avenir Next LT Pro" w:cstheme="minorHAnsi"/>
-          <w:sz w:val="18"/>
-          <w:szCs w:val="18"/>
-        </w:rPr>
-        <w:t xml:space="preserve">: </w:t>
-      </w:r>
-      <w:proofErr w:type="spellStart"/>
-      <w:r>
-        <w:rPr>
-          <w:rFonts w:ascii="Avenir Next LT Pro" w:hAnsi="Avenir Next LT Pro" w:cstheme="minorHAnsi"/>
-          <w:sz w:val="18"/>
-          <w:szCs w:val="18"/>
-        </w:rPr>
-        <w:t>string</w:t>
-      </w:r>
-      <w:proofErr w:type="spellEnd"/>
-      <w:r>
-        <w:rPr>
-          <w:rFonts w:ascii="Avenir Next LT Pro" w:hAnsi="Avenir Next LT Pro" w:cstheme="minorHAnsi"/>
-          <w:sz w:val="18"/>
-          <w:szCs w:val="18"/>
-        </w:rPr>
-        <w:t>;</w:t>
-      </w:r>
-    </w:p>
-    <w:p>
-      <w:pPr>
-        <w:spacing w:after="0" w:line="240" w:lineRule="auto"/>
-        <w:rPr>
-          <w:rFonts w:ascii="Avenir Next LT Pro" w:hAnsi="Avenir Next LT Pro" w:cstheme="minorHAnsi"/>
-          <w:sz w:val="18"/>
-          <w:szCs w:val="18"/>
-        </w:rPr>
-      </w:pPr>
-      <w:r>
-        <w:rPr>
-          <w:rFonts w:ascii="Avenir Next LT Pro" w:hAnsi="Avenir Next LT Pro" w:cstheme="minorHAnsi"/>
-          <w:sz w:val="18"/>
-          <w:szCs w:val="18"/>
-        </w:rPr>
-        <w:t xml:space="preserve">    </w:t>
-      </w:r>
-      <w:proofErr w:type="spellStart"/>
-      <w:r>
-        <w:rPr>
-          <w:rFonts w:ascii="Avenir Next LT Pro" w:hAnsi="Avenir Next LT Pro" w:cstheme="minorHAnsi"/>
-          <w:sz w:val="18"/>
-          <w:szCs w:val="18"/>
-        </w:rPr>
-        <w:t>tipoDispositivo</w:t>
-      </w:r>
-      <w:proofErr w:type="spellEnd"/>
-      <w:r>
-        <w:rPr>
-          <w:rFonts w:ascii="Avenir Next LT Pro" w:hAnsi="Avenir Next LT Pro" w:cstheme="minorHAnsi"/>
-          <w:sz w:val="18"/>
-          <w:szCs w:val="18"/>
-        </w:rPr>
-        <w:t xml:space="preserve"> = </w:t>
-      </w:r>
-      <w:proofErr w:type="spellStart"/>
-      <w:proofErr w:type="gramStart"/>
-      <w:r>
-        <w:rPr>
-          <w:rFonts w:ascii="Avenir Next LT Pro" w:hAnsi="Avenir Next LT Pro" w:cstheme="minorHAnsi"/>
-          <w:sz w:val="18"/>
-          <w:szCs w:val="18"/>
-        </w:rPr>
-        <w:t>this.obtenerTipoDispositivo</w:t>
-      </w:r>
-      <w:proofErr w:type="spellEnd"/>
-      <w:proofErr w:type="gramEnd"/>
-      <w:r>
-        <w:rPr>
-          <w:rFonts w:ascii="Avenir Next LT Pro" w:hAnsi="Avenir Next LT Pro" w:cstheme="minorHAnsi"/>
-          <w:sz w:val="18"/>
-          <w:szCs w:val="18"/>
-        </w:rPr>
-        <w:t>();</w:t>
-      </w:r>
-    </w:p>
-    <w:p>
-      <w:pPr>
-        <w:spacing w:after="0" w:line="240" w:lineRule="auto"/>
-        <w:rPr>
-          <w:rFonts w:ascii="Avenir Next LT Pro" w:hAnsi="Avenir Next LT Pro" w:cstheme="minorHAnsi"/>
-          <w:sz w:val="18"/>
-          <w:szCs w:val="18"/>
-        </w:rPr>
-      </w:pPr>
-      <w:r>
-        <w:rPr>
-          <w:rFonts w:ascii="Avenir Next LT Pro" w:hAnsi="Avenir Next LT Pro" w:cstheme="minorHAnsi"/>
-          <w:sz w:val="18"/>
-          <w:szCs w:val="18"/>
-        </w:rPr>
-        <w:t xml:space="preserve">    </w:t>
-      </w:r>
-      <w:proofErr w:type="gramStart"/>
-      <w:r>
-        <w:rPr>
-          <w:rFonts w:ascii="Avenir Next LT Pro" w:hAnsi="Avenir Next LT Pro" w:cstheme="minorHAnsi"/>
-          <w:sz w:val="18"/>
-          <w:szCs w:val="18"/>
-        </w:rPr>
-        <w:t>console.log(</w:t>
-      </w:r>
-      <w:proofErr w:type="gramEnd"/>
-      <w:r>
-        <w:rPr>
-          <w:rFonts w:ascii="Avenir Next LT Pro" w:hAnsi="Avenir Next LT Pro" w:cstheme="minorHAnsi"/>
-          <w:sz w:val="18"/>
-          <w:szCs w:val="18"/>
-        </w:rPr>
-        <w:t xml:space="preserve">"Tipo de dispositivo: " + </w:t>
-      </w:r>
-      <w:proofErr w:type="spellStart"/>
-      <w:r>
-        <w:rPr>
-          <w:rFonts w:ascii="Avenir Next LT Pro" w:hAnsi="Avenir Next LT Pro" w:cstheme="minorHAnsi"/>
-          <w:sz w:val="18"/>
-          <w:szCs w:val="18"/>
-        </w:rPr>
-        <w:t>tipoDispositivo</w:t>
-      </w:r>
-      <w:proofErr w:type="spellEnd"/>
-      <w:r>
-        <w:rPr>
-          <w:rFonts w:ascii="Avenir Next LT Pro" w:hAnsi="Avenir Next LT Pro" w:cstheme="minorHAnsi"/>
-          <w:sz w:val="18"/>
-          <w:szCs w:val="18"/>
-        </w:rPr>
-        <w:t>);</w:t>
-      </w:r>
-    </w:p>
-    <w:p>
-      <w:pPr>
-        <w:spacing w:after="0" w:line="240" w:lineRule="auto"/>
-        <w:rPr>
-          <w:rFonts w:ascii="Avenir Next LT Pro" w:hAnsi="Avenir Next LT Pro" w:cstheme="minorHAnsi"/>
-          <w:sz w:val="18"/>
-          <w:szCs w:val="18"/>
-        </w:rPr>
-      </w:pPr>
-      <w:r>
-        <w:rPr>
-          <w:rFonts w:ascii="Avenir Next LT Pro" w:hAnsi="Avenir Next LT Pro" w:cstheme="minorHAnsi"/>
-          <w:sz w:val="18"/>
-          <w:szCs w:val="18"/>
-        </w:rPr>
-        <w:t xml:space="preserve">    </w:t>
-      </w:r>
-      <w:proofErr w:type="spellStart"/>
-      <w:r>
-        <w:rPr>
-          <w:rFonts w:ascii="Avenir Next LT Pro" w:hAnsi="Avenir Next LT Pro" w:cstheme="minorHAnsi"/>
-          <w:sz w:val="18"/>
-          <w:szCs w:val="18"/>
-        </w:rPr>
-        <w:t>var</w:t>
-      </w:r>
-      <w:proofErr w:type="spellEnd"/>
-      <w:r>
-        <w:rPr>
-          <w:rFonts w:ascii="Avenir Next LT Pro" w:hAnsi="Avenir Next LT Pro" w:cstheme="minorHAnsi"/>
-          <w:sz w:val="18"/>
-          <w:szCs w:val="18"/>
-        </w:rPr>
-        <w:t xml:space="preserve"> navegador = </w:t>
-      </w:r>
-      <w:proofErr w:type="spellStart"/>
-      <w:proofErr w:type="gramStart"/>
-      <w:r>
-        <w:rPr>
-          <w:rFonts w:ascii="Avenir Next LT Pro" w:hAnsi="Avenir Next LT Pro" w:cstheme="minorHAnsi"/>
-          <w:sz w:val="18"/>
-          <w:szCs w:val="18"/>
-        </w:rPr>
-        <w:t>navigator.userAgent</w:t>
-      </w:r>
-      <w:proofErr w:type="spellEnd"/>
-      <w:proofErr w:type="gramEnd"/>
-      <w:r>
-        <w:rPr>
-          <w:rFonts w:ascii="Avenir Next LT Pro" w:hAnsi="Avenir Next LT Pro" w:cstheme="minorHAnsi"/>
-          <w:sz w:val="18"/>
-          <w:szCs w:val="18"/>
-        </w:rPr>
-        <w:t>;</w:t>
-      </w:r>
-    </w:p>
-    <w:p>
-      <w:pPr>
-        <w:spacing w:after="0" w:line="240" w:lineRule="auto"/>
-        <w:rPr>
-          <w:rFonts w:ascii="Avenir Next LT Pro" w:hAnsi="Avenir Next LT Pro" w:cstheme="minorHAnsi"/>
-          <w:sz w:val="18"/>
-          <w:szCs w:val="18"/>
-        </w:rPr>
-      </w:pPr>
-      <w:r>
-        <w:rPr>
-          <w:rFonts w:ascii="Avenir Next LT Pro" w:hAnsi="Avenir Next LT Pro" w:cstheme="minorHAnsi"/>
-          <w:sz w:val="18"/>
-          <w:szCs w:val="18"/>
-        </w:rPr>
-        <w:t xml:space="preserve">    </w:t>
-      </w:r>
-      <w:proofErr w:type="gramStart"/>
-      <w:r>
-        <w:rPr>
-          <w:rFonts w:ascii="Avenir Next LT Pro" w:hAnsi="Avenir Next LT Pro" w:cstheme="minorHAnsi"/>
-          <w:sz w:val="18"/>
-          <w:szCs w:val="18"/>
-        </w:rPr>
-        <w:t>console.log(</w:t>
-      </w:r>
-      <w:proofErr w:type="gramEnd"/>
-      <w:r>
-        <w:rPr>
-          <w:rFonts w:ascii="Avenir Next LT Pro" w:hAnsi="Avenir Next LT Pro" w:cstheme="minorHAnsi"/>
-          <w:sz w:val="18"/>
-          <w:szCs w:val="18"/>
-        </w:rPr>
-        <w:t>"El navegador del usuario es: " + navegador);</w:t>
-      </w:r>
-    </w:p>
-    <w:p>
-      <w:pPr>
-        <w:spacing w:after="0" w:line="240" w:lineRule="auto"/>
-        <w:rPr>
-          <w:rFonts w:ascii="Avenir Next LT Pro" w:hAnsi="Avenir Next LT Pro" w:cstheme="minorHAnsi"/>
-          <w:sz w:val="18"/>
-          <w:szCs w:val="18"/>
-        </w:rPr>
-      </w:pPr>
-    </w:p>
-    <w:p>
-      <w:pPr>
-        <w:spacing w:after="0" w:line="240" w:lineRule="auto"/>
-        <w:rPr>
-          <w:rFonts w:ascii="Avenir Next LT Pro" w:hAnsi="Avenir Next LT Pro" w:cstheme="minorHAnsi"/>
-          <w:sz w:val="18"/>
-          <w:szCs w:val="18"/>
-          <w:lang w:val="en-US"/>
-        </w:rPr>
-      </w:pPr>
-      <w:r>
-        <w:rPr>
-          <w:rFonts w:ascii="Avenir Next LT Pro" w:hAnsi="Avenir Next LT Pro" w:cstheme="minorHAnsi"/>
-          <w:sz w:val="18"/>
-          <w:szCs w:val="18"/>
-        </w:rPr>
-        <w:t xml:space="preserve">    </w:t>
-      </w:r>
-      <w:r>
-        <w:rPr>
-          <w:rFonts w:ascii="Avenir Next LT Pro" w:hAnsi="Avenir Next LT Pro" w:cstheme="minorHAnsi"/>
-          <w:sz w:val="18"/>
-          <w:szCs w:val="18"/>
-          <w:lang w:val="en-US"/>
-        </w:rPr>
-        <w:t xml:space="preserve">var </w:t>
-      </w:r>
-      <w:proofErr w:type="spellStart"/>
-      <w:r>
-        <w:rPr>
-          <w:rFonts w:ascii="Avenir Next LT Pro" w:hAnsi="Avenir Next LT Pro" w:cstheme="minorHAnsi"/>
-          <w:sz w:val="18"/>
-          <w:szCs w:val="18"/>
-          <w:lang w:val="en-US"/>
-        </w:rPr>
-        <w:t>urlActual</w:t>
-      </w:r>
-      <w:proofErr w:type="spellEnd"/>
-      <w:r>
-        <w:rPr>
-          <w:rFonts w:ascii="Avenir Next LT Pro" w:hAnsi="Avenir Next LT Pro" w:cstheme="minorHAnsi"/>
-          <w:sz w:val="18"/>
-          <w:szCs w:val="18"/>
-          <w:lang w:val="en-US"/>
-        </w:rPr>
-        <w:t xml:space="preserve"> = </w:t>
-      </w:r>
-      <w:proofErr w:type="spellStart"/>
-      <w:proofErr w:type="gramStart"/>
-      <w:r>
-        <w:rPr>
-          <w:rFonts w:ascii="Avenir Next LT Pro" w:hAnsi="Avenir Next LT Pro" w:cstheme="minorHAnsi"/>
-          <w:sz w:val="18"/>
-          <w:szCs w:val="18"/>
-          <w:lang w:val="en-US"/>
-        </w:rPr>
-        <w:t>window.location</w:t>
-      </w:r>
-      <w:proofErr w:type="gramEnd"/>
-      <w:r>
-        <w:rPr>
-          <w:rFonts w:ascii="Avenir Next LT Pro" w:hAnsi="Avenir Next LT Pro" w:cstheme="minorHAnsi"/>
-          <w:sz w:val="18"/>
-          <w:szCs w:val="18"/>
-          <w:lang w:val="en-US"/>
-        </w:rPr>
-        <w:t>.href</w:t>
-      </w:r>
-      <w:proofErr w:type="spellEnd"/>
-      <w:r>
-        <w:rPr>
-          <w:rFonts w:ascii="Avenir Next LT Pro" w:hAnsi="Avenir Next LT Pro" w:cstheme="minorHAnsi"/>
-          <w:sz w:val="18"/>
-          <w:szCs w:val="18"/>
-          <w:lang w:val="en-US"/>
-        </w:rPr>
-        <w:t>;</w:t>
-      </w:r>
-    </w:p>
-    <w:p>
-      <w:pPr>
-        <w:spacing w:after="0" w:line="240" w:lineRule="auto"/>
-        <w:rPr>
-          <w:rFonts w:ascii="Avenir Next LT Pro" w:hAnsi="Avenir Next LT Pro" w:cstheme="minorHAnsi"/>
-          <w:sz w:val="18"/>
-          <w:szCs w:val="18"/>
-        </w:rPr>
-      </w:pPr>
-      <w:r>
-        <w:rPr>
-          <w:rFonts w:ascii="Avenir Next LT Pro" w:hAnsi="Avenir Next LT Pro" w:cstheme="minorHAnsi"/>
-          <w:sz w:val="18"/>
-          <w:szCs w:val="18"/>
-          <w:lang w:val="en-US"/>
-        </w:rPr>
-        <w:t xml:space="preserve">    </w:t>
-      </w:r>
-      <w:proofErr w:type="gramStart"/>
-      <w:r>
-        <w:rPr>
-          <w:rFonts w:ascii="Avenir Next LT Pro" w:hAnsi="Avenir Next LT Pro" w:cstheme="minorHAnsi"/>
-          <w:sz w:val="18"/>
-          <w:szCs w:val="18"/>
-        </w:rPr>
-        <w:t>console.log(</w:t>
-      </w:r>
-      <w:proofErr w:type="gramEnd"/>
-      <w:r>
-        <w:rPr>
-          <w:rFonts w:ascii="Avenir Next LT Pro" w:hAnsi="Avenir Next LT Pro" w:cstheme="minorHAnsi"/>
-          <w:sz w:val="18"/>
-          <w:szCs w:val="18"/>
-        </w:rPr>
-        <w:t xml:space="preserve">"La URL actual es: " + </w:t>
-      </w:r>
-      <w:proofErr w:type="spellStart"/>
-      <w:r>
-        <w:rPr>
-          <w:rFonts w:ascii="Avenir Next LT Pro" w:hAnsi="Avenir Next LT Pro" w:cstheme="minorHAnsi"/>
-          <w:sz w:val="18"/>
-          <w:szCs w:val="18"/>
-        </w:rPr>
-        <w:t>urlActual</w:t>
-      </w:r>
-      <w:proofErr w:type="spellEnd"/>
-      <w:r>
-        <w:rPr>
-          <w:rFonts w:ascii="Avenir Next LT Pro" w:hAnsi="Avenir Next LT Pro" w:cstheme="minorHAnsi"/>
-          <w:sz w:val="18"/>
-          <w:szCs w:val="18"/>
-        </w:rPr>
-        <w:t>);</w:t>
-      </w:r>
-    </w:p>
-    <w:p>
-      <w:pPr>
-        <w:spacing w:after="0" w:line="240" w:lineRule="auto"/>
-        <w:rPr>
-          <w:rFonts w:ascii="Avenir Next LT Pro" w:hAnsi="Avenir Next LT Pro" w:cstheme="minorHAnsi"/>
-          <w:sz w:val="18"/>
-          <w:szCs w:val="18"/>
-          <w:lang w:val="en-US"/>
-        </w:rPr>
-      </w:pPr>
-      <w:r>
-        <w:rPr>
-          <w:rFonts w:ascii="Avenir Next LT Pro" w:hAnsi="Avenir Next LT Pro" w:cstheme="minorHAnsi"/>
-          <w:sz w:val="18"/>
-          <w:szCs w:val="18"/>
-        </w:rPr>
-        <w:t xml:space="preserve">  </w:t>
-      </w:r>
-      <w:r>
-        <w:rPr>
-          <w:rFonts w:ascii="Avenir Next LT Pro" w:hAnsi="Avenir Next LT Pro" w:cstheme="minorHAnsi"/>
-          <w:sz w:val="18"/>
-          <w:szCs w:val="18"/>
-          <w:lang w:val="en-US"/>
-        </w:rPr>
-        <w:t>}</w:t>
-      </w:r>
-    </w:p>
-    <w:p>
-      <w:pPr>
-        <w:spacing w:after="0" w:line="240" w:lineRule="auto"/>
-        <w:rPr>
-          <w:rFonts w:ascii="Avenir Next LT Pro" w:hAnsi="Avenir Next LT Pro" w:cstheme="minorHAnsi"/>
-          <w:sz w:val="18"/>
-          <w:szCs w:val="18"/>
-          <w:lang w:val="en-US"/>
-        </w:rPr>
-      </w:pPr>
-    </w:p>
-    <w:p>
-      <w:pPr>
-        <w:spacing w:after="0" w:line="240" w:lineRule="auto"/>
-        <w:rPr>
-          <w:rFonts w:ascii="Avenir Next LT Pro" w:hAnsi="Avenir Next LT Pro" w:cstheme="minorHAnsi"/>
-          <w:sz w:val="18"/>
-          <w:szCs w:val="18"/>
-          <w:lang w:val="en-US"/>
-        </w:rPr>
-      </w:pPr>
-      <w:r>
-        <w:rPr>
-          <w:rFonts w:ascii="Avenir Next LT Pro" w:hAnsi="Avenir Next LT Pro" w:cstheme="minorHAnsi"/>
-          <w:sz w:val="18"/>
-          <w:szCs w:val="18"/>
-          <w:lang w:val="en-US"/>
-        </w:rPr>
-        <w:t xml:space="preserve">  </w:t>
-      </w:r>
-      <w:proofErr w:type="spellStart"/>
-      <w:proofErr w:type="gramStart"/>
-      <w:r>
-        <w:rPr>
-          <w:rFonts w:ascii="Avenir Next LT Pro" w:hAnsi="Avenir Next LT Pro" w:cstheme="minorHAnsi"/>
-          <w:sz w:val="18"/>
-          <w:szCs w:val="18"/>
-          <w:lang w:val="en-US"/>
-        </w:rPr>
-        <w:t>obtenerTipoDispositivo</w:t>
-      </w:r>
-      <w:proofErr w:type="spellEnd"/>
-      <w:r>
-        <w:rPr>
-          <w:rFonts w:ascii="Avenir Next LT Pro" w:hAnsi="Avenir Next LT Pro" w:cstheme="minorHAnsi"/>
-          <w:sz w:val="18"/>
-          <w:szCs w:val="18"/>
-          <w:lang w:val="en-US"/>
-        </w:rPr>
-        <w:t>(</w:t>
-      </w:r>
-      <w:proofErr w:type="gramEnd"/>
-      <w:r>
-        <w:rPr>
-          <w:rFonts w:ascii="Avenir Next LT Pro" w:hAnsi="Avenir Next LT Pro" w:cstheme="minorHAnsi"/>
-          <w:sz w:val="18"/>
-          <w:szCs w:val="18"/>
-          <w:lang w:val="en-US"/>
-        </w:rPr>
-        <w:t>): string {</w:t>
-      </w:r>
-    </w:p>
-    <w:p>
-      <w:pPr>
-        <w:spacing w:after="0" w:line="240" w:lineRule="auto"/>
-        <w:rPr>
-          <w:rFonts w:ascii="Avenir Next LT Pro" w:hAnsi="Avenir Next LT Pro" w:cstheme="minorHAnsi"/>
-          <w:sz w:val="18"/>
-          <w:szCs w:val="18"/>
-          <w:lang w:val="en-US"/>
-        </w:rPr>
-      </w:pPr>
-      <w:r>
-        <w:rPr>
-          <w:rFonts w:ascii="Avenir Next LT Pro" w:hAnsi="Avenir Next LT Pro" w:cstheme="minorHAnsi"/>
-          <w:sz w:val="18"/>
-          <w:szCs w:val="18"/>
-          <w:lang w:val="en-US"/>
-        </w:rPr>
-        <w:t xml:space="preserve">    const </w:t>
-      </w:r>
-      <w:proofErr w:type="spellStart"/>
-      <w:r>
-        <w:rPr>
-          <w:rFonts w:ascii="Avenir Next LT Pro" w:hAnsi="Avenir Next LT Pro" w:cstheme="minorHAnsi"/>
-          <w:sz w:val="18"/>
-          <w:szCs w:val="18"/>
-          <w:lang w:val="en-US"/>
-        </w:rPr>
-        <w:t>userAgent</w:t>
-      </w:r>
-      <w:proofErr w:type="spellEnd"/>
-      <w:r>
-        <w:rPr>
-          <w:rFonts w:ascii="Avenir Next LT Pro" w:hAnsi="Avenir Next LT Pro" w:cstheme="minorHAnsi"/>
-          <w:sz w:val="18"/>
-          <w:szCs w:val="18"/>
-          <w:lang w:val="en-US"/>
-        </w:rPr>
-        <w:t xml:space="preserve"> = </w:t>
-      </w:r>
-      <w:proofErr w:type="spellStart"/>
-      <w:proofErr w:type="gramStart"/>
-      <w:r>
-        <w:rPr>
-          <w:rFonts w:ascii="Avenir Next LT Pro" w:hAnsi="Avenir Next LT Pro" w:cstheme="minorHAnsi"/>
-          <w:sz w:val="18"/>
-          <w:szCs w:val="18"/>
-          <w:lang w:val="en-US"/>
-        </w:rPr>
-        <w:t>navigator.userAgent</w:t>
-      </w:r>
-      <w:proofErr w:type="spellEnd"/>
-      <w:proofErr w:type="gramEnd"/>
-      <w:r>
-        <w:rPr>
-          <w:rFonts w:ascii="Avenir Next LT Pro" w:hAnsi="Avenir Next LT Pro" w:cstheme="minorHAnsi"/>
-          <w:sz w:val="18"/>
-          <w:szCs w:val="18"/>
-          <w:lang w:val="en-US"/>
-        </w:rPr>
-        <w:t>;</w:t>
-      </w:r>
-    </w:p>
-    <w:p>
-      <w:pPr>
-        <w:spacing w:after="0" w:line="240" w:lineRule="auto"/>
-        <w:rPr>
-          <w:rFonts w:ascii="Avenir Next LT Pro" w:hAnsi="Avenir Next LT Pro" w:cstheme="minorHAnsi"/>
-          <w:sz w:val="18"/>
-          <w:szCs w:val="18"/>
-          <w:lang w:val="en-US"/>
-        </w:rPr>
-      </w:pPr>
-    </w:p>
-    <w:p>
-      <w:pPr>
-        <w:spacing w:after="0" w:line="240" w:lineRule="auto"/>
-        <w:rPr>
-          <w:rFonts w:ascii="Avenir Next LT Pro" w:hAnsi="Avenir Next LT Pro" w:cstheme="minorHAnsi"/>
-          <w:sz w:val="18"/>
-          <w:szCs w:val="18"/>
-          <w:lang w:val="en-US"/>
-        </w:rPr>
-      </w:pPr>
-      <w:r>
-        <w:rPr>
-          <w:rFonts w:ascii="Avenir Next LT Pro" w:hAnsi="Avenir Next LT Pro" w:cstheme="minorHAnsi"/>
-          <w:sz w:val="18"/>
-          <w:szCs w:val="18"/>
-          <w:lang w:val="en-US"/>
-        </w:rPr>
-        <w:t xml:space="preserve">    const </w:t>
-      </w:r>
-      <w:proofErr w:type="spellStart"/>
-      <w:r>
-        <w:rPr>
-          <w:rFonts w:ascii="Avenir Next LT Pro" w:hAnsi="Avenir Next LT Pro" w:cstheme="minorHAnsi"/>
-          <w:sz w:val="18"/>
-          <w:szCs w:val="18"/>
-          <w:lang w:val="en-US"/>
-        </w:rPr>
-        <w:t>patrones</w:t>
-      </w:r>
-      <w:proofErr w:type="spellEnd"/>
-      <w:r>
-        <w:rPr>
-          <w:rFonts w:ascii="Avenir Next LT Pro" w:hAnsi="Avenir Next LT Pro" w:cstheme="minorHAnsi"/>
-          <w:sz w:val="18"/>
-          <w:szCs w:val="18"/>
-          <w:lang w:val="en-US"/>
-        </w:rPr>
-        <w:t xml:space="preserve"> = {</w:t>
-      </w:r>
-    </w:p>
-    <w:p>
-      <w:pPr>
-        <w:spacing w:after="0" w:line="240" w:lineRule="auto"/>
-        <w:rPr>
-          <w:rFonts w:ascii="Avenir Next LT Pro" w:hAnsi="Avenir Next LT Pro" w:cstheme="minorHAnsi"/>
-          <w:sz w:val="18"/>
-          <w:szCs w:val="18"/>
-          <w:lang w:val="en-US"/>
-        </w:rPr>
-      </w:pPr>
-      <w:r>
-        <w:rPr>
-          <w:rFonts w:ascii="Avenir Next LT Pro" w:hAnsi="Avenir Next LT Pro" w:cstheme="minorHAnsi"/>
-          <w:sz w:val="18"/>
-          <w:szCs w:val="18"/>
-          <w:lang w:val="en-US"/>
-        </w:rPr>
-        <w:t xml:space="preserve">      Desktop: /</w:t>
-      </w:r>
-      <w:proofErr w:type="spellStart"/>
-      <w:r>
-        <w:rPr>
-          <w:rFonts w:ascii="Avenir Next LT Pro" w:hAnsi="Avenir Next LT Pro" w:cstheme="minorHAnsi"/>
-          <w:sz w:val="18"/>
-          <w:szCs w:val="18"/>
-          <w:lang w:val="en-US"/>
-        </w:rPr>
-        <w:t>Windows|Macintosh|Linux</w:t>
-      </w:r>
-      <w:proofErr w:type="spellEnd"/>
-      <w:r>
-        <w:rPr>
-          <w:rFonts w:ascii="Avenir Next LT Pro" w:hAnsi="Avenir Next LT Pro" w:cstheme="minorHAnsi"/>
-          <w:sz w:val="18"/>
-          <w:szCs w:val="18"/>
-          <w:lang w:val="en-US"/>
-        </w:rPr>
-        <w:t>/,</w:t>
-      </w:r>
-    </w:p>
-    <w:p>
-      <w:pPr>
-        <w:spacing w:after="0" w:line="240" w:lineRule="auto"/>
-        <w:rPr>
-          <w:rFonts w:ascii="Avenir Next LT Pro" w:hAnsi="Avenir Next LT Pro" w:cstheme="minorHAnsi"/>
-          <w:sz w:val="18"/>
-          <w:szCs w:val="18"/>
-          <w:lang w:val="en-US"/>
-        </w:rPr>
-      </w:pPr>
-      <w:r>
-        <w:rPr>
-          <w:rFonts w:ascii="Avenir Next LT Pro" w:hAnsi="Avenir Next LT Pro" w:cstheme="minorHAnsi"/>
-          <w:sz w:val="18"/>
-          <w:szCs w:val="18"/>
-          <w:lang w:val="en-US"/>
-        </w:rPr>
-        <w:t xml:space="preserve">      </w:t>
-      </w:r>
-      <w:proofErr w:type="spellStart"/>
-      <w:r>
-        <w:rPr>
-          <w:rFonts w:ascii="Avenir Next LT Pro" w:hAnsi="Avenir Next LT Pro" w:cstheme="minorHAnsi"/>
-          <w:sz w:val="18"/>
-          <w:szCs w:val="18"/>
-          <w:lang w:val="en-US"/>
-        </w:rPr>
-        <w:t>Tableta</w:t>
-      </w:r>
-      <w:proofErr w:type="spellEnd"/>
-      <w:r>
-        <w:rPr>
-          <w:rFonts w:ascii="Avenir Next LT Pro" w:hAnsi="Avenir Next LT Pro" w:cstheme="minorHAnsi"/>
-          <w:sz w:val="18"/>
-          <w:szCs w:val="18"/>
-          <w:lang w:val="en-US"/>
-        </w:rPr>
-        <w:t>: /</w:t>
-      </w:r>
-      <w:proofErr w:type="spellStart"/>
-      <w:r>
-        <w:rPr>
-          <w:rFonts w:ascii="Avenir Next LT Pro" w:hAnsi="Avenir Next LT Pro" w:cstheme="minorHAnsi"/>
-          <w:sz w:val="18"/>
-          <w:szCs w:val="18"/>
-          <w:lang w:val="en-US"/>
-        </w:rPr>
-        <w:t>iPad|Android</w:t>
-      </w:r>
-      <w:proofErr w:type="spellEnd"/>
-      <w:proofErr w:type="gramStart"/>
-      <w:r>
-        <w:rPr>
-          <w:rFonts w:ascii="Avenir Next LT Pro" w:hAnsi="Avenir Next LT Pro" w:cstheme="minorHAnsi"/>
-          <w:sz w:val="18"/>
-          <w:szCs w:val="18"/>
-          <w:lang w:val="en-US"/>
-        </w:rPr>
-        <w:t>(?!.</w:t>
-      </w:r>
-      <w:proofErr w:type="gramEnd"/>
-      <w:r>
-        <w:rPr>
-          <w:rFonts w:ascii="Avenir Next LT Pro" w:hAnsi="Avenir Next LT Pro" w:cstheme="minorHAnsi"/>
-          <w:sz w:val="18"/>
-          <w:szCs w:val="18"/>
-          <w:lang w:val="en-US"/>
-        </w:rPr>
-        <w:t>*Mobile)|Tablet|KFAPWI/,</w:t>
-      </w:r>
-    </w:p>
-    <w:p>
-      <w:pPr>
-        <w:spacing w:after="0" w:line="240" w:lineRule="auto"/>
-        <w:rPr>
-          <w:rFonts w:ascii="Avenir Next LT Pro" w:hAnsi="Avenir Next LT Pro" w:cstheme="minorHAnsi"/>
-          <w:sz w:val="18"/>
-          <w:szCs w:val="18"/>
-          <w:lang w:val="en-US"/>
-        </w:rPr>
-      </w:pPr>
-      <w:r>
-        <w:rPr>
-          <w:rFonts w:ascii="Avenir Next LT Pro" w:hAnsi="Avenir Next LT Pro" w:cstheme="minorHAnsi"/>
-          <w:sz w:val="18"/>
-          <w:szCs w:val="18"/>
-          <w:lang w:val="en-US"/>
-        </w:rPr>
-        <w:t xml:space="preserve">      Movil: /</w:t>
-      </w:r>
-      <w:proofErr w:type="spellStart"/>
-      <w:r>
-        <w:rPr>
-          <w:rFonts w:ascii="Avenir Next LT Pro" w:hAnsi="Avenir Next LT Pro" w:cstheme="minorHAnsi"/>
-          <w:sz w:val="18"/>
-          <w:szCs w:val="18"/>
-          <w:lang w:val="en-US"/>
-        </w:rPr>
-        <w:t>Mobile|Android|iPhone|BlackBerry|IEMobile|Opera</w:t>
-      </w:r>
-      <w:proofErr w:type="spellEnd"/>
-      <w:r>
-        <w:rPr>
-          <w:rFonts w:ascii="Avenir Next LT Pro" w:hAnsi="Avenir Next LT Pro" w:cstheme="minorHAnsi"/>
-          <w:sz w:val="18"/>
-          <w:szCs w:val="18"/>
-          <w:lang w:val="en-US"/>
-        </w:rPr>
-        <w:t xml:space="preserve"> Mini/</w:t>
-      </w:r>
-    </w:p>
-    <w:p>
-      <w:pPr>
-        <w:spacing w:after="0" w:line="240" w:lineRule="auto"/>
-        <w:rPr>
-          <w:rFonts w:ascii="Avenir Next LT Pro" w:hAnsi="Avenir Next LT Pro" w:cstheme="minorHAnsi"/>
-          <w:sz w:val="18"/>
-          <w:szCs w:val="18"/>
-          <w:lang w:val="en-US"/>
-        </w:rPr>
-      </w:pPr>
-      <w:r>
-        <w:rPr>
-          <w:rFonts w:ascii="Avenir Next LT Pro" w:hAnsi="Avenir Next LT Pro" w:cstheme="minorHAnsi"/>
-          <w:sz w:val="18"/>
-          <w:szCs w:val="18"/>
-          <w:lang w:val="en-US"/>
-        </w:rPr>
-        <w:t xml:space="preserve">    };</w:t>
-      </w:r>
-    </w:p>
-    <w:p>
-      <w:pPr>
-        <w:spacing w:after="0" w:line="240" w:lineRule="auto"/>
-        <w:rPr>
-          <w:rFonts w:ascii="Avenir Next LT Pro" w:hAnsi="Avenir Next LT Pro" w:cstheme="minorHAnsi"/>
-          <w:sz w:val="18"/>
-          <w:szCs w:val="18"/>
-          <w:lang w:val="en-US"/>
-        </w:rPr>
-      </w:pPr>
-    </w:p>
-    <w:p>
-      <w:pPr>
-        <w:spacing w:after="0" w:line="240" w:lineRule="auto"/>
-        <w:rPr>
-          <w:rFonts w:ascii="Avenir Next LT Pro" w:hAnsi="Avenir Next LT Pro" w:cstheme="minorHAnsi"/>
-          <w:sz w:val="18"/>
-          <w:szCs w:val="18"/>
-          <w:lang w:val="en-US"/>
-        </w:rPr>
-      </w:pPr>
-      <w:r>
-        <w:rPr>
-          <w:rFonts w:ascii="Avenir Next LT Pro" w:hAnsi="Avenir Next LT Pro" w:cstheme="minorHAnsi"/>
-          <w:sz w:val="18"/>
-          <w:szCs w:val="18"/>
-          <w:lang w:val="en-US"/>
-        </w:rPr>
-        <w:t xml:space="preserve">    const </w:t>
-      </w:r>
-      <w:proofErr w:type="spellStart"/>
-      <w:r>
-        <w:rPr>
-          <w:rFonts w:ascii="Avenir Next LT Pro" w:hAnsi="Avenir Next LT Pro" w:cstheme="minorHAnsi"/>
-          <w:sz w:val="18"/>
-          <w:szCs w:val="18"/>
-          <w:lang w:val="en-US"/>
-        </w:rPr>
-        <w:t>clavesPatrones</w:t>
-      </w:r>
-      <w:proofErr w:type="spellEnd"/>
-      <w:r>
-        <w:rPr>
-          <w:rFonts w:ascii="Avenir Next LT Pro" w:hAnsi="Avenir Next LT Pro" w:cstheme="minorHAnsi"/>
-          <w:sz w:val="18"/>
-          <w:szCs w:val="18"/>
-          <w:lang w:val="en-US"/>
-        </w:rPr>
-        <w:t xml:space="preserve"> = </w:t>
-      </w:r>
-      <w:proofErr w:type="spellStart"/>
-      <w:r>
-        <w:rPr>
-          <w:rFonts w:ascii="Avenir Next LT Pro" w:hAnsi="Avenir Next LT Pro" w:cstheme="minorHAnsi"/>
-          <w:sz w:val="18"/>
-          <w:szCs w:val="18"/>
-          <w:lang w:val="en-US"/>
-        </w:rPr>
-        <w:t>Object.keys</w:t>
-      </w:r>
-      <w:proofErr w:type="spellEnd"/>
-      <w:r>
-        <w:rPr>
-          <w:rFonts w:ascii="Avenir Next LT Pro" w:hAnsi="Avenir Next LT Pro" w:cstheme="minorHAnsi"/>
-          <w:sz w:val="18"/>
-          <w:szCs w:val="18"/>
-          <w:lang w:val="en-US"/>
-        </w:rPr>
-        <w:t>(</w:t>
-      </w:r>
-      <w:proofErr w:type="spellStart"/>
-      <w:r>
-        <w:rPr>
-          <w:rFonts w:ascii="Avenir Next LT Pro" w:hAnsi="Avenir Next LT Pro" w:cstheme="minorHAnsi"/>
-          <w:sz w:val="18"/>
-          <w:szCs w:val="18"/>
-          <w:lang w:val="en-US"/>
-        </w:rPr>
-        <w:t>patrones</w:t>
-      </w:r>
-      <w:proofErr w:type="spellEnd"/>
-      <w:proofErr w:type="gramStart"/>
-      <w:r>
-        <w:rPr>
-          <w:rFonts w:ascii="Avenir Next LT Pro" w:hAnsi="Avenir Next LT Pro" w:cstheme="minorHAnsi"/>
-          <w:sz w:val="18"/>
-          <w:szCs w:val="18"/>
-          <w:lang w:val="en-US"/>
-        </w:rPr>
-        <w:t>);</w:t>
-      </w:r>
-      <w:proofErr w:type="gramEnd"/>
-    </w:p>
-    <w:p>
-      <w:pPr>
-        <w:spacing w:after="0" w:line="240" w:lineRule="auto"/>
-        <w:rPr>
-          <w:rFonts w:ascii="Avenir Next LT Pro" w:hAnsi="Avenir Next LT Pro" w:cstheme="minorHAnsi"/>
-          <w:sz w:val="18"/>
-          <w:szCs w:val="18"/>
-          <w:lang w:val="en-US"/>
-        </w:rPr>
-      </w:pPr>
-    </w:p>
-    <w:p>
-      <w:pPr>
-        <w:spacing w:after="0" w:line="240" w:lineRule="auto"/>
-        <w:rPr>
-          <w:rFonts w:ascii="Avenir Next LT Pro" w:hAnsi="Avenir Next LT Pro" w:cstheme="minorHAnsi"/>
-          <w:sz w:val="18"/>
-          <w:szCs w:val="18"/>
-          <w:lang w:val="en-US"/>
-        </w:rPr>
-      </w:pPr>
-      <w:r>
-        <w:rPr>
-          <w:rFonts w:ascii="Avenir Next LT Pro" w:hAnsi="Avenir Next LT Pro" w:cstheme="minorHAnsi"/>
-          <w:sz w:val="18"/>
-          <w:szCs w:val="18"/>
-          <w:lang w:val="en-US"/>
-        </w:rPr>
-        <w:t xml:space="preserve">    for (const </w:t>
-      </w:r>
-      <w:proofErr w:type="spellStart"/>
-      <w:r>
-        <w:rPr>
-          <w:rFonts w:ascii="Avenir Next LT Pro" w:hAnsi="Avenir Next LT Pro" w:cstheme="minorHAnsi"/>
-          <w:sz w:val="18"/>
-          <w:szCs w:val="18"/>
-          <w:lang w:val="en-US"/>
-        </w:rPr>
-        <w:t>tipo</w:t>
-      </w:r>
-      <w:proofErr w:type="spellEnd"/>
-      <w:r>
-        <w:rPr>
-          <w:rFonts w:ascii="Avenir Next LT Pro" w:hAnsi="Avenir Next LT Pro" w:cstheme="minorHAnsi"/>
-          <w:sz w:val="18"/>
-          <w:szCs w:val="18"/>
-          <w:lang w:val="en-US"/>
-        </w:rPr>
-        <w:t xml:space="preserve"> of </w:t>
-      </w:r>
-      <w:proofErr w:type="spellStart"/>
-      <w:r>
-        <w:rPr>
-          <w:rFonts w:ascii="Avenir Next LT Pro" w:hAnsi="Avenir Next LT Pro" w:cstheme="minorHAnsi"/>
-          <w:sz w:val="18"/>
-          <w:szCs w:val="18"/>
-          <w:lang w:val="en-US"/>
-        </w:rPr>
-        <w:t>clavesPatrones</w:t>
-      </w:r>
-      <w:proofErr w:type="spellEnd"/>
-      <w:r>
-        <w:rPr>
-          <w:rFonts w:ascii="Avenir Next LT Pro" w:hAnsi="Avenir Next LT Pro" w:cstheme="minorHAnsi"/>
-          <w:sz w:val="18"/>
-          <w:szCs w:val="18"/>
-          <w:lang w:val="en-US"/>
-        </w:rPr>
-        <w:t>) {</w:t>
-      </w:r>
-    </w:p>
-    <w:p>
-      <w:pPr>
-        <w:spacing w:after="0" w:line="240" w:lineRule="auto"/>
-        <w:rPr>
-          <w:rFonts w:ascii="Avenir Next LT Pro" w:hAnsi="Avenir Next LT Pro" w:cstheme="minorHAnsi"/>
-          <w:sz w:val="18"/>
-          <w:szCs w:val="18"/>
-          <w:lang w:val="en-US"/>
-        </w:rPr>
-      </w:pPr>
-      <w:r>
-        <w:rPr>
-          <w:rFonts w:ascii="Avenir Next LT Pro" w:hAnsi="Avenir Next LT Pro" w:cstheme="minorHAnsi"/>
-          <w:sz w:val="18"/>
-          <w:szCs w:val="18"/>
-          <w:lang w:val="en-US"/>
-        </w:rPr>
-        <w:t xml:space="preserve">      if (</w:t>
-      </w:r>
-      <w:proofErr w:type="spellStart"/>
-      <w:proofErr w:type="gramStart"/>
-      <w:r>
-        <w:rPr>
-          <w:rFonts w:ascii="Avenir Next LT Pro" w:hAnsi="Avenir Next LT Pro" w:cstheme="minorHAnsi"/>
-          <w:sz w:val="18"/>
-          <w:szCs w:val="18"/>
-          <w:lang w:val="en-US"/>
-        </w:rPr>
-        <w:t>patrones</w:t>
-      </w:r>
-      <w:proofErr w:type="spellEnd"/>
-      <w:r>
-        <w:rPr>
-          <w:rFonts w:ascii="Avenir Next LT Pro" w:hAnsi="Avenir Next LT Pro" w:cstheme="minorHAnsi"/>
-          <w:sz w:val="18"/>
-          <w:szCs w:val="18"/>
-          <w:lang w:val="en-US"/>
-        </w:rPr>
-        <w:t>[</w:t>
-      </w:r>
-      <w:proofErr w:type="spellStart"/>
-      <w:proofErr w:type="gramEnd"/>
-      <w:r>
-        <w:rPr>
-          <w:rFonts w:ascii="Avenir Next LT Pro" w:hAnsi="Avenir Next LT Pro" w:cstheme="minorHAnsi"/>
-          <w:sz w:val="18"/>
-          <w:szCs w:val="18"/>
-          <w:lang w:val="en-US"/>
-        </w:rPr>
-        <w:t>tipo</w:t>
-      </w:r>
-      <w:proofErr w:type="spellEnd"/>
-      <w:r>
-        <w:rPr>
-          <w:rFonts w:ascii="Avenir Next LT Pro" w:hAnsi="Avenir Next LT Pro" w:cstheme="minorHAnsi"/>
-          <w:sz w:val="18"/>
-          <w:szCs w:val="18"/>
-          <w:lang w:val="en-US"/>
-        </w:rPr>
-        <w:t xml:space="preserve"> as </w:t>
-      </w:r>
-      <w:proofErr w:type="spellStart"/>
-      <w:r>
-        <w:rPr>
-          <w:rFonts w:ascii="Avenir Next LT Pro" w:hAnsi="Avenir Next LT Pro" w:cstheme="minorHAnsi"/>
-          <w:sz w:val="18"/>
-          <w:szCs w:val="18"/>
-          <w:lang w:val="en-US"/>
-        </w:rPr>
-        <w:t>keyof</w:t>
-      </w:r>
-      <w:proofErr w:type="spellEnd"/>
-      <w:r>
-        <w:rPr>
-          <w:rFonts w:ascii="Avenir Next LT Pro" w:hAnsi="Avenir Next LT Pro" w:cstheme="minorHAnsi"/>
-          <w:sz w:val="18"/>
-          <w:szCs w:val="18"/>
-          <w:lang w:val="en-US"/>
-        </w:rPr>
-        <w:t xml:space="preserve"> </w:t>
-      </w:r>
-      <w:proofErr w:type="spellStart"/>
-      <w:r>
-        <w:rPr>
-          <w:rFonts w:ascii="Avenir Next LT Pro" w:hAnsi="Avenir Next LT Pro" w:cstheme="minorHAnsi"/>
-          <w:sz w:val="18"/>
-          <w:szCs w:val="18"/>
-          <w:lang w:val="en-US"/>
-        </w:rPr>
-        <w:t>typeof</w:t>
-      </w:r>
-      <w:proofErr w:type="spellEnd"/>
-      <w:r>
-        <w:rPr>
-          <w:rFonts w:ascii="Avenir Next LT Pro" w:hAnsi="Avenir Next LT Pro" w:cstheme="minorHAnsi"/>
-          <w:sz w:val="18"/>
-          <w:szCs w:val="18"/>
-          <w:lang w:val="en-US"/>
-        </w:rPr>
-        <w:t xml:space="preserve"> </w:t>
-      </w:r>
-      <w:proofErr w:type="spellStart"/>
-      <w:r>
-        <w:rPr>
-          <w:rFonts w:ascii="Avenir Next LT Pro" w:hAnsi="Avenir Next LT Pro" w:cstheme="minorHAnsi"/>
-          <w:sz w:val="18"/>
-          <w:szCs w:val="18"/>
-          <w:lang w:val="en-US"/>
-        </w:rPr>
-        <w:t>patrones</w:t>
-      </w:r>
-      <w:proofErr w:type="spellEnd"/>
-      <w:r>
-        <w:rPr>
-          <w:rFonts w:ascii="Avenir Next LT Pro" w:hAnsi="Avenir Next LT Pro" w:cstheme="minorHAnsi"/>
-          <w:sz w:val="18"/>
-          <w:szCs w:val="18"/>
-          <w:lang w:val="en-US"/>
-        </w:rPr>
-        <w:t>].test(</w:t>
-      </w:r>
-      <w:proofErr w:type="spellStart"/>
-      <w:r>
-        <w:rPr>
-          <w:rFonts w:ascii="Avenir Next LT Pro" w:hAnsi="Avenir Next LT Pro" w:cstheme="minorHAnsi"/>
-          <w:sz w:val="18"/>
-          <w:szCs w:val="18"/>
-          <w:lang w:val="en-US"/>
-        </w:rPr>
-        <w:t>userAgent</w:t>
-      </w:r>
-      <w:proofErr w:type="spellEnd"/>
-      <w:r>
-        <w:rPr>
-          <w:rFonts w:ascii="Avenir Next LT Pro" w:hAnsi="Avenir Next LT Pro" w:cstheme="minorHAnsi"/>
-          <w:sz w:val="18"/>
-          <w:szCs w:val="18"/>
-          <w:lang w:val="en-US"/>
-        </w:rPr>
-        <w:t>)) {</w:t>
-      </w:r>
-    </w:p>
-    <w:p>
-      <w:pPr>
-        <w:spacing w:after="0" w:line="240" w:lineRule="auto"/>
-        <w:rPr>
-          <w:rFonts w:ascii="Avenir Next LT Pro" w:hAnsi="Avenir Next LT Pro" w:cstheme="minorHAnsi"/>
-          <w:sz w:val="18"/>
-          <w:szCs w:val="18"/>
-        </w:rPr>
-      </w:pPr>
-      <w:r>
-        <w:rPr>
-          <w:rFonts w:ascii="Avenir Next LT Pro" w:hAnsi="Avenir Next LT Pro" w:cstheme="minorHAnsi"/>
-          <w:sz w:val="18"/>
-          <w:szCs w:val="18"/>
-          <w:lang w:val="en-US"/>
-        </w:rPr>
-        <w:t xml:space="preserve">        </w:t>
-      </w:r>
-      <w:proofErr w:type="spellStart"/>
-      <w:r>
-        <w:rPr>
-          <w:rFonts w:ascii="Avenir Next LT Pro" w:hAnsi="Avenir Next LT Pro" w:cstheme="minorHAnsi"/>
-          <w:sz w:val="18"/>
-          <w:szCs w:val="18"/>
-        </w:rPr>
-        <w:t>return</w:t>
-      </w:r>
-      <w:proofErr w:type="spellEnd"/>
-      <w:r>
-        <w:rPr>
-          <w:rFonts w:ascii="Avenir Next LT Pro" w:hAnsi="Avenir Next LT Pro" w:cstheme="minorHAnsi"/>
-          <w:sz w:val="18"/>
-          <w:szCs w:val="18"/>
-        </w:rPr>
-        <w:t xml:space="preserve"> tipo;</w:t>
-      </w:r>
-    </w:p>
-    <w:p>
-      <w:pPr>
-        <w:spacing w:after="0" w:line="240" w:lineRule="auto"/>
-        <w:rPr>
-          <w:rFonts w:ascii="Avenir Next LT Pro" w:hAnsi="Avenir Next LT Pro" w:cstheme="minorHAnsi"/>
-          <w:sz w:val="18"/>
-          <w:szCs w:val="18"/>
-        </w:rPr>
-      </w:pPr>
-      <w:r>
-        <w:rPr>
-          <w:rFonts w:ascii="Avenir Next LT Pro" w:hAnsi="Avenir Next LT Pro" w:cstheme="minorHAnsi"/>
-          <w:sz w:val="18"/>
-          <w:szCs w:val="18"/>
-        </w:rPr>
-        <w:t xml:space="preserve">      }</w:t>
-      </w:r>
-    </w:p>
-    <w:p>
-      <w:pPr>
-        <w:spacing w:after="0" w:line="240" w:lineRule="auto"/>
-        <w:rPr>
-          <w:rFonts w:ascii="Avenir Next LT Pro" w:hAnsi="Avenir Next LT Pro" w:cstheme="minorHAnsi"/>
-          <w:sz w:val="18"/>
-          <w:szCs w:val="18"/>
-        </w:rPr>
-      </w:pPr>
-      <w:r>
-        <w:rPr>
-          <w:rFonts w:ascii="Avenir Next LT Pro" w:hAnsi="Avenir Next LT Pro" w:cstheme="minorHAnsi"/>
-          <w:sz w:val="18"/>
-          <w:szCs w:val="18"/>
-        </w:rPr>
-        <w:t xml:space="preserve">    }</w:t>
-      </w:r>
-    </w:p>
-    <w:p>
-      <w:pPr>
-        <w:spacing w:after="0" w:line="240" w:lineRule="auto"/>
-        <w:rPr>
-          <w:rFonts w:ascii="Avenir Next LT Pro" w:hAnsi="Avenir Next LT Pro" w:cstheme="minorHAnsi"/>
-          <w:sz w:val="18"/>
-          <w:szCs w:val="18"/>
-        </w:rPr>
-      </w:pPr>
-      <w:r>
-        <w:rPr>
-          <w:rFonts w:ascii="Avenir Next LT Pro" w:hAnsi="Avenir Next LT Pro" w:cstheme="minorHAnsi"/>
-          <w:sz w:val="18"/>
-          <w:szCs w:val="18"/>
-        </w:rPr>
-        <w:t xml:space="preserve">    </w:t>
-      </w:r>
-    </w:p>
-    <w:p>
-      <w:pPr>
-        <w:spacing w:after="0" w:line="240" w:lineRule="auto"/>
-        <w:rPr>
-          <w:rFonts w:ascii="Avenir Next LT Pro" w:hAnsi="Avenir Next LT Pro" w:cstheme="minorHAnsi"/>
-          <w:sz w:val="18"/>
-          <w:szCs w:val="18"/>
-        </w:rPr>
-      </w:pPr>
-      <w:r>
-        <w:rPr>
-          <w:rFonts w:ascii="Avenir Next LT Pro" w:hAnsi="Avenir Next LT Pro" w:cstheme="minorHAnsi"/>
-          <w:sz w:val="18"/>
-          <w:szCs w:val="18"/>
-        </w:rPr>
-        <w:t xml:space="preserve">    </w:t>
-      </w:r>
-      <w:proofErr w:type="spellStart"/>
-      <w:r>
-        <w:rPr>
-          <w:rFonts w:ascii="Avenir Next LT Pro" w:hAnsi="Avenir Next LT Pro" w:cstheme="minorHAnsi"/>
-          <w:sz w:val="18"/>
-          <w:szCs w:val="18"/>
-        </w:rPr>
-        <w:t>return</w:t>
-      </w:r>
-      <w:proofErr w:type="spellEnd"/>
-      <w:r>
-        <w:rPr>
-          <w:rFonts w:ascii="Avenir Next LT Pro" w:hAnsi="Avenir Next LT Pro" w:cstheme="minorHAnsi"/>
-          <w:sz w:val="18"/>
-          <w:szCs w:val="18"/>
-        </w:rPr>
-        <w:t xml:space="preserve"> "Desconocido"; // Se agrega un retorno al final de la función</w:t>
+    </w:p>
+    <w:p>
+      <w:pPr>
+        <w:spacing w:after="0" w:line="240" w:lineRule="auto"/>
+        <w:rPr>
+          <w:rFonts w:ascii="Avenir Next LT Pro" w:hAnsi="Avenir Next LT Pro" w:cstheme="minorHAnsi"/>
+          <w:sz w:val="18"/>
+          <w:szCs w:val="18"/>
+        </w:rPr>
+      </w:pPr>
+      <w:r>
+        <w:rPr>
+          <w:rFonts w:ascii="Avenir Next LT Pro" w:hAnsi="Avenir Next LT Pro" w:cstheme="minorHAnsi"/>
+          <w:sz w:val="18"/>
+          <w:szCs w:val="18"/>
+        </w:rPr>
+        <w:t xml:space="preserve">    return "Desconocido"; // Se agrega un retorno al final de la función</w:t>
       </w:r>
     </w:p>
     <w:p>
@@ -1822,21 +1001,7 @@
               <w:rPr>
                 <w:rFonts w:asciiTheme="minorHAnsi" w:hAnsiTheme="minorHAnsi" w:cstheme="minorHAnsi"/>
               </w:rPr>
-              <w:t>'</w:t>
-            </w:r>
-            <w:proofErr w:type="spellStart"/>
-            <w:r>
-              <w:rPr>
-                <w:rFonts w:asciiTheme="minorHAnsi" w:hAnsiTheme="minorHAnsi" w:cstheme="minorHAnsi"/>
-              </w:rPr>
-              <w:t>campusLargo</w:t>
-            </w:r>
-            <w:proofErr w:type="spellEnd"/>
-            <w:r>
-              <w:rPr>
-                <w:rFonts w:asciiTheme="minorHAnsi" w:hAnsiTheme="minorHAnsi" w:cstheme="minorHAnsi"/>
-              </w:rPr>
-              <w:t>'</w:t>
+              <w:t>'campusLargo'</w:t>
             </w:r>
             <w:r>
               <w:rPr>
@@ -1856,14 +1021,12 @@
                 <w:rFonts w:asciiTheme="minorHAnsi" w:hAnsiTheme="minorHAnsi" w:cstheme="minorHAnsi"/>
               </w:rPr>
             </w:pPr>
-            <w:proofErr w:type="spellStart"/>
             <w:r>
               <w:rPr>
                 <w:rFonts w:asciiTheme="minorHAnsi" w:hAnsiTheme="minorHAnsi" w:cstheme="minorHAnsi"/>
               </w:rPr>
               <w:t>nombrelargo_campus</w:t>
             </w:r>
-            <w:proofErr w:type="spellEnd"/>
           </w:p>
         </w:tc>
         <w:tc>
@@ -1920,14 +1083,12 @@
                 <w:rFonts w:asciiTheme="minorHAnsi" w:hAnsiTheme="minorHAnsi" w:cstheme="minorHAnsi"/>
               </w:rPr>
             </w:pPr>
-            <w:proofErr w:type="spellStart"/>
             <w:r>
               <w:rPr>
                 <w:rFonts w:asciiTheme="minorHAnsi" w:hAnsiTheme="minorHAnsi" w:cstheme="minorHAnsi"/>
               </w:rPr>
               <w:t>crmit_vertical</w:t>
             </w:r>
-            <w:proofErr w:type="spellEnd"/>
           </w:p>
         </w:tc>
         <w:tc>
@@ -1940,19 +1101,11 @@
                 <w:rFonts w:asciiTheme="minorHAnsi" w:hAnsiTheme="minorHAnsi" w:cstheme="minorHAnsi"/>
               </w:rPr>
             </w:pPr>
-            <w:proofErr w:type="spellStart"/>
             <w:r>
               <w:rPr>
                 <w:rFonts w:asciiTheme="minorHAnsi" w:hAnsiTheme="minorHAnsi" w:cstheme="minorHAnsi"/>
               </w:rPr>
-              <w:t>Ingenieria</w:t>
-            </w:r>
-            <w:proofErr w:type="spellEnd"/>
-            <w:r>
-              <w:rPr>
-                <w:rFonts w:asciiTheme="minorHAnsi" w:hAnsiTheme="minorHAnsi" w:cstheme="minorHAnsi"/>
-              </w:rPr>
-              <w:t xml:space="preserve"> en Diseño de Software y Redes</w:t>
+              <w:t>Ingenieria en Diseño de Software y Redes</w:t>
             </w:r>
           </w:p>
         </w:tc>
@@ -1972,21 +1125,7 @@
               <w:rPr>
                 <w:rFonts w:asciiTheme="minorHAnsi" w:hAnsiTheme="minorHAnsi" w:cstheme="minorHAnsi"/>
               </w:rPr>
-              <w:t>'</w:t>
-            </w:r>
-            <w:proofErr w:type="spellStart"/>
-            <w:r>
-              <w:rPr>
-                <w:rFonts w:asciiTheme="minorHAnsi" w:hAnsiTheme="minorHAnsi" w:cstheme="minorHAnsi"/>
-              </w:rPr>
-              <w:t>carreraInteres</w:t>
-            </w:r>
-            <w:proofErr w:type="spellEnd"/>
-            <w:r>
-              <w:rPr>
-                <w:rFonts w:asciiTheme="minorHAnsi" w:hAnsiTheme="minorHAnsi" w:cstheme="minorHAnsi"/>
-              </w:rPr>
-              <w:t>'</w:t>
+              <w:t>'carreraInteres'</w:t>
             </w:r>
             <w:r>
               <w:rPr>
@@ -2006,14 +1145,12 @@
                 <w:rFonts w:asciiTheme="minorHAnsi" w:hAnsiTheme="minorHAnsi" w:cstheme="minorHAnsi"/>
               </w:rPr>
             </w:pPr>
-            <w:proofErr w:type="spellStart"/>
             <w:r>
               <w:rPr>
                 <w:rFonts w:asciiTheme="minorHAnsi" w:hAnsiTheme="minorHAnsi" w:cstheme="minorHAnsi"/>
               </w:rPr>
               <w:t>carrerainteres</w:t>
             </w:r>
-            <w:proofErr w:type="spellEnd"/>
             <w:r>
               <w:rPr>
                 <w:rFonts w:asciiTheme="minorHAnsi" w:hAnsiTheme="minorHAnsi" w:cstheme="minorHAnsi"/>
@@ -2056,21 +1193,7 @@
               <w:rPr>
                 <w:rFonts w:asciiTheme="minorHAnsi" w:hAnsiTheme="minorHAnsi" w:cstheme="minorHAnsi"/>
               </w:rPr>
-              <w:t>'</w:t>
-            </w:r>
-            <w:proofErr w:type="spellStart"/>
-            <w:r>
-              <w:rPr>
-                <w:rFonts w:asciiTheme="minorHAnsi" w:hAnsiTheme="minorHAnsi" w:cstheme="minorHAnsi"/>
-              </w:rPr>
-              <w:t>subNivelInteres</w:t>
-            </w:r>
-            <w:proofErr w:type="spellEnd"/>
-            <w:r>
-              <w:rPr>
-                <w:rFonts w:asciiTheme="minorHAnsi" w:hAnsiTheme="minorHAnsi" w:cstheme="minorHAnsi"/>
-              </w:rPr>
-              <w:t>'</w:t>
+              <w:t>'subNivelInteres'</w:t>
             </w:r>
             <w:r>
               <w:rPr>
@@ -2090,14 +1213,12 @@
                 <w:rFonts w:asciiTheme="minorHAnsi" w:hAnsiTheme="minorHAnsi" w:cstheme="minorHAnsi"/>
               </w:rPr>
             </w:pPr>
-            <w:proofErr w:type="spellStart"/>
             <w:r>
               <w:rPr>
                 <w:rFonts w:asciiTheme="minorHAnsi" w:hAnsiTheme="minorHAnsi" w:cstheme="minorHAnsi"/>
               </w:rPr>
               <w:t>crmit_modalidad</w:t>
             </w:r>
-            <w:proofErr w:type="spellEnd"/>
           </w:p>
         </w:tc>
         <w:tc>
@@ -2134,21 +1255,7 @@
               <w:rPr>
                 <w:rFonts w:asciiTheme="minorHAnsi" w:hAnsiTheme="minorHAnsi" w:cstheme="minorHAnsi"/>
               </w:rPr>
-              <w:t>'</w:t>
-            </w:r>
-            <w:proofErr w:type="spellStart"/>
-            <w:r>
-              <w:rPr>
-                <w:rFonts w:asciiTheme="minorHAnsi" w:hAnsiTheme="minorHAnsi" w:cstheme="minorHAnsi"/>
-              </w:rPr>
-              <w:t>nivelInteres</w:t>
-            </w:r>
-            <w:proofErr w:type="spellEnd"/>
-            <w:r>
-              <w:rPr>
-                <w:rFonts w:asciiTheme="minorHAnsi" w:hAnsiTheme="minorHAnsi" w:cstheme="minorHAnsi"/>
-              </w:rPr>
-              <w:t>'</w:t>
+              <w:t>'nivelInteres'</w:t>
             </w:r>
             <w:r>
               <w:rPr>
@@ -2168,14 +1275,12 @@
                 <w:rFonts w:asciiTheme="minorHAnsi" w:hAnsiTheme="minorHAnsi" w:cstheme="minorHAnsi"/>
               </w:rPr>
             </w:pPr>
-            <w:proofErr w:type="spellStart"/>
             <w:r>
               <w:rPr>
                 <w:rFonts w:asciiTheme="minorHAnsi" w:hAnsiTheme="minorHAnsi" w:cstheme="minorHAnsi"/>
               </w:rPr>
               <w:t>crmit_nivelcrm</w:t>
             </w:r>
-            <w:proofErr w:type="spellEnd"/>
           </w:p>
         </w:tc>
         <w:tc>
@@ -2232,14 +1337,12 @@
                 <w:rFonts w:asciiTheme="minorHAnsi" w:hAnsiTheme="minorHAnsi" w:cstheme="minorHAnsi"/>
               </w:rPr>
             </w:pPr>
-            <w:proofErr w:type="spellStart"/>
             <w:r>
               <w:rPr>
                 <w:rFonts w:asciiTheme="minorHAnsi" w:hAnsiTheme="minorHAnsi" w:cstheme="minorHAnsi"/>
               </w:rPr>
               <w:t>crmit_cicloreinscripciones</w:t>
             </w:r>
-            <w:proofErr w:type="spellEnd"/>
           </w:p>
         </w:tc>
         <w:tc>
@@ -2374,21 +1477,7 @@
         <w:rPr>
           <w:rFonts w:asciiTheme="minorHAnsi" w:hAnsiTheme="minorHAnsi" w:cstheme="minorHAnsi"/>
         </w:rPr>
-        <w:t xml:space="preserve">Crear con </w:t>
-      </w:r>
-      <w:proofErr w:type="spellStart"/>
-      <w:r>
-        <w:rPr>
-          <w:rFonts w:asciiTheme="minorHAnsi" w:hAnsiTheme="minorHAnsi" w:cstheme="minorHAnsi"/>
-        </w:rPr>
-        <w:t>modulos</w:t>
-      </w:r>
-      <w:proofErr w:type="spellEnd"/>
-      <w:r>
-        <w:rPr>
-          <w:rFonts w:asciiTheme="minorHAnsi" w:hAnsiTheme="minorHAnsi" w:cstheme="minorHAnsi"/>
-        </w:rPr>
-        <w:t xml:space="preserve">: </w:t>
+        <w:t xml:space="preserve">Crear con modulos: </w:t>
       </w:r>
       <w:r>
         <w:rPr>
@@ -2411,7 +1500,6 @@
         </w:rPr>
         <w:t xml:space="preserve">g new </w:t>
       </w:r>
-      <w:proofErr w:type="spellStart"/>
       <w:r>
         <w:rPr>
           <w:rFonts w:asciiTheme="minorHAnsi" w:eastAsia="Times New Roman" w:hAnsiTheme="minorHAnsi" w:cstheme="minorHAnsi"/>
@@ -2425,7 +1513,6 @@
         </w:rPr>
         <w:t>feriaUniversidades</w:t>
       </w:r>
-      <w:proofErr w:type="spellEnd"/>
       <w:r>
         <w:rPr>
           <w:rFonts w:asciiTheme="minorHAnsi" w:eastAsia="Times New Roman" w:hAnsiTheme="minorHAnsi" w:cstheme="minorHAnsi"/>
@@ -2437,35 +1524,7 @@
           <w:lang w:eastAsia="es-MX"/>
           <w14:ligatures w14:val="none"/>
         </w:rPr>
-        <w:t xml:space="preserve"> --</w:t>
-      </w:r>
-      <w:proofErr w:type="spellStart"/>
-      <w:r>
-        <w:rPr>
-          <w:rFonts w:asciiTheme="minorHAnsi" w:eastAsia="Times New Roman" w:hAnsiTheme="minorHAnsi" w:cstheme="minorHAnsi"/>
-          <w:i/>
-          <w:iCs/>
-          <w:color w:val="0C0D0E"/>
-          <w:kern w:val="0"/>
-          <w:bdr w:val="none" w:sz="0" w:space="0" w:color="auto" w:frame="1"/>
-          <w:lang w:eastAsia="es-MX"/>
-          <w14:ligatures w14:val="none"/>
-        </w:rPr>
-        <w:t>standalone</w:t>
-      </w:r>
-      <w:proofErr w:type="spellEnd"/>
-      <w:r>
-        <w:rPr>
-          <w:rFonts w:asciiTheme="minorHAnsi" w:eastAsia="Times New Roman" w:hAnsiTheme="minorHAnsi" w:cstheme="minorHAnsi"/>
-          <w:i/>
-          <w:iCs/>
-          <w:color w:val="0C0D0E"/>
-          <w:kern w:val="0"/>
-          <w:bdr w:val="none" w:sz="0" w:space="0" w:color="auto" w:frame="1"/>
-          <w:lang w:eastAsia="es-MX"/>
-          <w14:ligatures w14:val="none"/>
-        </w:rPr>
-        <w:t>=false</w:t>
+        <w:t xml:space="preserve"> --standalone=false</w:t>
       </w:r>
     </w:p>
     <w:p>
@@ -2492,19 +1551,11 @@
           <w:rFonts w:asciiTheme="minorHAnsi" w:hAnsiTheme="minorHAnsi" w:cstheme="minorHAnsi"/>
         </w:rPr>
       </w:pPr>
-      <w:proofErr w:type="gramStart"/>
-      <w:r>
-        <w:rPr>
-          <w:rFonts w:asciiTheme="minorHAnsi" w:hAnsiTheme="minorHAnsi" w:cstheme="minorHAnsi"/>
-        </w:rPr>
-        <w:t>Valores a revisar posteriormente</w:t>
-      </w:r>
-      <w:proofErr w:type="gramEnd"/>
-      <w:r>
-        <w:rPr>
-          <w:rFonts w:asciiTheme="minorHAnsi" w:hAnsiTheme="minorHAnsi" w:cstheme="minorHAnsi"/>
-        </w:rPr>
-        <w:t>:</w:t>
+      <w:r>
+        <w:rPr>
+          <w:rFonts w:asciiTheme="minorHAnsi" w:hAnsiTheme="minorHAnsi" w:cstheme="minorHAnsi"/>
+        </w:rPr>
+        <w:t>Valores a revisar posteriormente:</w:t>
       </w:r>
     </w:p>
     <w:tbl>
@@ -2610,8 +1661,6 @@
                 <w:u w:val="single"/>
               </w:rPr>
             </w:pPr>
-            <w:proofErr w:type="spellStart"/>
-            <w:proofErr w:type="gramStart"/>
             <w:r>
               <w:rPr>
                 <w:rFonts w:asciiTheme="minorHAnsi" w:hAnsiTheme="minorHAnsi" w:cstheme="minorHAnsi"/>
@@ -2619,49 +1668,6 @@
                 <w:szCs w:val="20"/>
               </w:rPr>
               <w:t>tsconfig.json</w:t>
-            </w:r>
-            <w:proofErr w:type="spellEnd"/>
-            <w:proofErr w:type="gramEnd"/>
-          </w:p>
-        </w:tc>
-        <w:tc>
-          <w:tcPr>
-            <w:tcW w:w="2943" w:type="dxa"/>
-          </w:tcPr>
-          <w:p>
-            <w:pPr>
-              <w:cnfStyle w:val="000000100000" w:firstRow="0" w:lastRow="0" w:firstColumn="0" w:lastColumn="0" w:oddVBand="0" w:evenVBand="0" w:oddHBand="1" w:evenHBand="0" w:firstRowFirstColumn="0" w:firstRowLastColumn="0" w:lastRowFirstColumn="0" w:lastRowLastColumn="0"/>
-              <w:rPr>
-                <w:rFonts w:asciiTheme="minorHAnsi" w:hAnsiTheme="minorHAnsi" w:cstheme="minorHAnsi"/>
-                <w:sz w:val="20"/>
-                <w:szCs w:val="20"/>
-              </w:rPr>
-            </w:pPr>
-            <w:r>
-              <w:rPr>
-                <w:rFonts w:asciiTheme="minorHAnsi" w:hAnsiTheme="minorHAnsi" w:cstheme="minorHAnsi"/>
-                <w:sz w:val="20"/>
-                <w:szCs w:val="20"/>
-              </w:rPr>
-              <w:t>"</w:t>
-            </w:r>
-            <w:proofErr w:type="spellStart"/>
-            <w:r>
-              <w:rPr>
-                <w:rFonts w:asciiTheme="minorHAnsi" w:hAnsiTheme="minorHAnsi" w:cstheme="minorHAnsi"/>
-                <w:sz w:val="20"/>
-                <w:szCs w:val="20"/>
-              </w:rPr>
-              <w:t>strictPropertyInitialization</w:t>
-            </w:r>
-            <w:proofErr w:type="spellEnd"/>
-            <w:r>
-              <w:rPr>
-                <w:rFonts w:asciiTheme="minorHAnsi" w:hAnsiTheme="minorHAnsi" w:cstheme="minorHAnsi"/>
-                <w:sz w:val="20"/>
-                <w:szCs w:val="20"/>
-              </w:rPr>
-              <w:t>": false</w:t>
             </w:r>
           </w:p>
         </w:tc>
@@ -2684,54 +1690,31 @@
                 <w:sz w:val="20"/>
                 <w:szCs w:val="20"/>
               </w:rPr>
-              <w:t xml:space="preserve">En </w:t>
+              <w:t>"strictPropertyInitialization": false</w:t>
             </w:r>
-            <w:proofErr w:type="spellStart"/>
-            <w:r>
+          </w:p>
+        </w:tc>
+        <w:tc>
+          <w:tcPr>
+            <w:tcW w:w="2943" w:type="dxa"/>
+          </w:tcPr>
+          <w:p>
+            <w:pPr>
+              <w:cnfStyle w:val="000000100000" w:firstRow="0" w:lastRow="0" w:firstColumn="0" w:lastColumn="0" w:oddVBand="0" w:evenVBand="0" w:oddHBand="1" w:evenHBand="0" w:firstRowFirstColumn="0" w:firstRowLastColumn="0" w:lastRowFirstColumn="0" w:lastRowLastColumn="0"/>
               <w:rPr>
                 <w:rFonts w:asciiTheme="minorHAnsi" w:hAnsiTheme="minorHAnsi" w:cstheme="minorHAnsi"/>
                 <w:sz w:val="20"/>
                 <w:szCs w:val="20"/>
               </w:rPr>
-              <w:t>frm-</w:t>
-            </w:r>
-            <w:proofErr w:type="gramStart"/>
+            </w:pPr>
             <w:r>
               <w:rPr>
                 <w:rFonts w:asciiTheme="minorHAnsi" w:hAnsiTheme="minorHAnsi" w:cstheme="minorHAnsi"/>
                 <w:sz w:val="20"/>
                 <w:szCs w:val="20"/>
               </w:rPr>
-              <w:t>prospectos.component</w:t>
+              <w:t>En frm-prospectos.component.ts no se declara en constructor dispositivoInfo</w:t>
             </w:r>
-            <w:proofErr w:type="gramEnd"/>
-            <w:r>
-              <w:rPr>
-                <w:rFonts w:asciiTheme="minorHAnsi" w:hAnsiTheme="minorHAnsi" w:cstheme="minorHAnsi"/>
-                <w:sz w:val="20"/>
-                <w:szCs w:val="20"/>
-              </w:rPr>
-              <w:t>.ts</w:t>
-            </w:r>
-            <w:proofErr w:type="spellEnd"/>
-            <w:r>
-              <w:rPr>
-                <w:rFonts w:asciiTheme="minorHAnsi" w:hAnsiTheme="minorHAnsi" w:cstheme="minorHAnsi"/>
-                <w:sz w:val="20"/>
-                <w:szCs w:val="20"/>
-              </w:rPr>
-              <w:t xml:space="preserve"> no se declara en constructor </w:t>
-            </w:r>
-            <w:proofErr w:type="spellStart"/>
-            <w:r>
-              <w:rPr>
-                <w:rFonts w:asciiTheme="minorHAnsi" w:hAnsiTheme="minorHAnsi" w:cstheme="minorHAnsi"/>
-                <w:sz w:val="20"/>
-                <w:szCs w:val="20"/>
-              </w:rPr>
-              <w:t>dispositivoInfo</w:t>
-            </w:r>
-            <w:proofErr w:type="spellEnd"/>
           </w:p>
         </w:tc>
       </w:tr>
@@ -2785,6 +1768,7 @@
           <w:bCs/>
           <w:sz w:val="20"/>
           <w:szCs w:val="20"/>
+          <w:lang w:val="en-US"/>
         </w:rPr>
       </w:pPr>
       <w:r>
@@ -2794,6 +1778,7 @@
           <w:bCs/>
           <w:sz w:val="20"/>
           <w:szCs w:val="20"/>
+          <w:lang w:val="en-US"/>
         </w:rPr>
         <w:t>*/Constantes*/</w:t>
       </w:r>
@@ -2803,27 +1788,15 @@
         <w:spacing w:line="240" w:lineRule="auto"/>
         <w:rPr>
           <w:rFonts w:asciiTheme="minorHAnsi" w:hAnsiTheme="minorHAnsi" w:cstheme="minorHAnsi"/>
-        </w:rPr>
-      </w:pPr>
-      <w:r>
-        <w:rPr>
-          <w:rFonts w:asciiTheme="minorHAnsi" w:hAnsiTheme="minorHAnsi" w:cstheme="minorHAnsi"/>
-        </w:rPr>
-        <w:t>'banner'=’</w:t>
-      </w:r>
-      <w:proofErr w:type="spellStart"/>
-      <w:r>
-        <w:rPr>
-          <w:rFonts w:asciiTheme="minorHAnsi" w:hAnsiTheme="minorHAnsi" w:cstheme="minorHAnsi"/>
-        </w:rPr>
-        <w:t>elisa</w:t>
-      </w:r>
-      <w:proofErr w:type="spellEnd"/>
-      <w:r>
-        <w:rPr>
-          <w:rFonts w:asciiTheme="minorHAnsi" w:hAnsiTheme="minorHAnsi" w:cstheme="minorHAnsi"/>
-        </w:rPr>
-        <w:t>’</w:t>
+          <w:lang w:val="en-US"/>
+        </w:rPr>
+      </w:pPr>
+      <w:r>
+        <w:rPr>
+          <w:rFonts w:asciiTheme="minorHAnsi" w:hAnsiTheme="minorHAnsi" w:cstheme="minorHAnsi"/>
+          <w:lang w:val="en-US"/>
+        </w:rPr>
+        <w:t>'banner'=’elisa’</w:t>
       </w:r>
     </w:p>
     <w:p>
@@ -2855,32 +1828,7 @@
           <w:rFonts w:asciiTheme="minorHAnsi" w:hAnsiTheme="minorHAnsi" w:cstheme="minorHAnsi"/>
           <w:lang w:val="en-US"/>
         </w:rPr>
-        <w:t>'</w:t>
-      </w:r>
-      <w:proofErr w:type="spellStart"/>
-      <w:proofErr w:type="gramStart"/>
-      <w:r>
-        <w:rPr>
-          <w:rFonts w:asciiTheme="minorHAnsi" w:hAnsiTheme="minorHAnsi" w:cstheme="minorHAnsi"/>
-          <w:lang w:val="en-US"/>
-        </w:rPr>
-        <w:t>verify</w:t>
-      </w:r>
-      <w:proofErr w:type="gramEnd"/>
-      <w:r>
-        <w:rPr>
-          <w:rFonts w:asciiTheme="minorHAnsi" w:hAnsiTheme="minorHAnsi" w:cstheme="minorHAnsi"/>
-          <w:lang w:val="en-US"/>
-        </w:rPr>
-        <w:t>_token</w:t>
-      </w:r>
-      <w:proofErr w:type="spellEnd"/>
-      <w:r>
-        <w:rPr>
-          <w:rFonts w:asciiTheme="minorHAnsi" w:hAnsiTheme="minorHAnsi" w:cstheme="minorHAnsi"/>
-          <w:lang w:val="en-US"/>
-        </w:rPr>
-        <w:t>'='UVM.G0-24'</w:t>
+        <w:t>'verify_token'='UVM.G0-24'</w:t>
       </w:r>
     </w:p>
     <w:p>
@@ -2888,111 +1836,57 @@
         <w:spacing w:line="240" w:lineRule="auto"/>
         <w:rPr>
           <w:rFonts w:asciiTheme="minorHAnsi" w:hAnsiTheme="minorHAnsi" w:cstheme="minorHAnsi"/>
-        </w:rPr>
-      </w:pPr>
-      <w:r>
-        <w:rPr>
-          <w:rFonts w:asciiTheme="minorHAnsi" w:hAnsiTheme="minorHAnsi" w:cstheme="minorHAnsi"/>
-        </w:rPr>
-        <w:t>'</w:t>
-      </w:r>
-      <w:proofErr w:type="spellStart"/>
-      <w:r>
-        <w:rPr>
-          <w:rFonts w:asciiTheme="minorHAnsi" w:hAnsiTheme="minorHAnsi" w:cstheme="minorHAnsi"/>
-        </w:rPr>
-        <w:t>marcable</w:t>
-      </w:r>
-      <w:proofErr w:type="spellEnd"/>
-      <w:r>
-        <w:rPr>
-          <w:rFonts w:asciiTheme="minorHAnsi" w:hAnsiTheme="minorHAnsi" w:cstheme="minorHAnsi"/>
-        </w:rPr>
-        <w:t>'=1</w:t>
-      </w:r>
-    </w:p>
-    <w:p>
-      <w:pPr>
-        <w:spacing w:after="0" w:line="240" w:lineRule="auto"/>
-        <w:rPr>
-          <w:rFonts w:asciiTheme="minorHAnsi" w:hAnsiTheme="minorHAnsi" w:cstheme="minorHAnsi"/>
-        </w:rPr>
-      </w:pPr>
-      <w:r>
-        <w:rPr>
-          <w:rFonts w:asciiTheme="minorHAnsi" w:hAnsiTheme="minorHAnsi" w:cstheme="minorHAnsi"/>
-        </w:rPr>
-        <w:t xml:space="preserve">/*Datos que viajan </w:t>
-      </w:r>
-      <w:proofErr w:type="spellStart"/>
-      <w:r>
-        <w:rPr>
-          <w:rFonts w:asciiTheme="minorHAnsi" w:hAnsiTheme="minorHAnsi" w:cstheme="minorHAnsi"/>
-        </w:rPr>
-        <w:t>vacios</w:t>
-      </w:r>
-      <w:proofErr w:type="spellEnd"/>
-      <w:r>
-        <w:rPr>
-          <w:rFonts w:asciiTheme="minorHAnsi" w:hAnsiTheme="minorHAnsi" w:cstheme="minorHAnsi"/>
-        </w:rPr>
-        <w:t>*/</w:t>
-      </w:r>
-    </w:p>
-    <w:p>
-      <w:pPr>
-        <w:spacing w:after="0" w:line="240" w:lineRule="auto"/>
-        <w:rPr>
-          <w:rFonts w:asciiTheme="minorHAnsi" w:hAnsiTheme="minorHAnsi" w:cstheme="minorHAnsi"/>
-        </w:rPr>
-      </w:pPr>
-      <w:r>
-        <w:rPr>
-          <w:rFonts w:asciiTheme="minorHAnsi" w:hAnsiTheme="minorHAnsi" w:cstheme="minorHAnsi"/>
-        </w:rPr>
-        <w:t>'</w:t>
-      </w:r>
-      <w:proofErr w:type="spellStart"/>
-      <w:r>
-        <w:rPr>
-          <w:rFonts w:asciiTheme="minorHAnsi" w:hAnsiTheme="minorHAnsi" w:cstheme="minorHAnsi"/>
-        </w:rPr>
-        <w:t>gclid</w:t>
-      </w:r>
-      <w:proofErr w:type="spellEnd"/>
-      <w:r>
-        <w:rPr>
-          <w:rFonts w:asciiTheme="minorHAnsi" w:hAnsiTheme="minorHAnsi" w:cstheme="minorHAnsi"/>
-        </w:rPr>
-        <w:t>'=''</w:t>
-      </w:r>
-    </w:p>
-    <w:p>
-      <w:pPr>
-        <w:spacing w:after="0" w:line="240" w:lineRule="auto"/>
-        <w:rPr>
-          <w:rFonts w:asciiTheme="minorHAnsi" w:hAnsiTheme="minorHAnsi" w:cstheme="minorHAnsi"/>
-        </w:rPr>
-      </w:pPr>
-      <w:r>
-        <w:rPr>
-          <w:rFonts w:asciiTheme="minorHAnsi" w:hAnsiTheme="minorHAnsi" w:cstheme="minorHAnsi"/>
-        </w:rPr>
-        <w:t>'</w:t>
-      </w:r>
-      <w:proofErr w:type="spellStart"/>
-      <w:r>
-        <w:rPr>
-          <w:rFonts w:asciiTheme="minorHAnsi" w:hAnsiTheme="minorHAnsi" w:cstheme="minorHAnsi"/>
-        </w:rPr>
-        <w:t>utm_campaign</w:t>
-      </w:r>
-      <w:proofErr w:type="spellEnd"/>
-      <w:r>
-        <w:rPr>
-          <w:rFonts w:asciiTheme="minorHAnsi" w:hAnsiTheme="minorHAnsi" w:cstheme="minorHAnsi"/>
-        </w:rPr>
-        <w:t>'=''</w:t>
+          <w:lang w:val="en-US"/>
+        </w:rPr>
+      </w:pPr>
+      <w:r>
+        <w:rPr>
+          <w:rFonts w:asciiTheme="minorHAnsi" w:hAnsiTheme="minorHAnsi" w:cstheme="minorHAnsi"/>
+          <w:lang w:val="en-US"/>
+        </w:rPr>
+        <w:t>'marcable'=1</w:t>
+      </w:r>
+    </w:p>
+    <w:p>
+      <w:pPr>
+        <w:spacing w:after="0" w:line="240" w:lineRule="auto"/>
+        <w:rPr>
+          <w:rFonts w:asciiTheme="minorHAnsi" w:hAnsiTheme="minorHAnsi" w:cstheme="minorHAnsi"/>
+        </w:rPr>
+      </w:pPr>
+      <w:r>
+        <w:rPr>
+          <w:rFonts w:asciiTheme="minorHAnsi" w:hAnsiTheme="minorHAnsi" w:cstheme="minorHAnsi"/>
+        </w:rPr>
+        <w:t>/*Datos que viajan vacios*/</w:t>
+      </w:r>
+    </w:p>
+    <w:p>
+      <w:pPr>
+        <w:spacing w:after="0" w:line="240" w:lineRule="auto"/>
+        <w:rPr>
+          <w:rFonts w:asciiTheme="minorHAnsi" w:hAnsiTheme="minorHAnsi" w:cstheme="minorHAnsi"/>
+        </w:rPr>
+      </w:pPr>
+      <w:r>
+        <w:rPr>
+          <w:rFonts w:asciiTheme="minorHAnsi" w:hAnsiTheme="minorHAnsi" w:cstheme="minorHAnsi"/>
+        </w:rPr>
+        <w:t>'gclid'=''</w:t>
+      </w:r>
+    </w:p>
+    <w:p>
+      <w:pPr>
+        <w:spacing w:after="0" w:line="240" w:lineRule="auto"/>
+        <w:rPr>
+          <w:rFonts w:asciiTheme="minorHAnsi" w:hAnsiTheme="minorHAnsi" w:cstheme="minorHAnsi"/>
+        </w:rPr>
+      </w:pPr>
+      <w:r>
+        <w:rPr>
+          <w:rFonts w:asciiTheme="minorHAnsi" w:hAnsiTheme="minorHAnsi" w:cstheme="minorHAnsi"/>
+        </w:rPr>
+        <w:t>'utm_campaign'=''</w:t>
       </w:r>
     </w:p>
     <w:p>
@@ -3038,14 +1932,12 @@
         <w:lastRenderedPageBreak/>
         <w:t xml:space="preserve">Pruebas de conexión por </w:t>
       </w:r>
-      <w:proofErr w:type="spellStart"/>
       <w:r>
         <w:rPr>
           <w:rFonts w:asciiTheme="minorHAnsi" w:hAnsiTheme="minorHAnsi" w:cstheme="minorHAnsi"/>
         </w:rPr>
         <w:t>Postman</w:t>
       </w:r>
-      <w:proofErr w:type="spellEnd"/>
     </w:p>
     <w:p>
       <w:pPr>
@@ -3094,6 +1986,72 @@
                     <a:xfrm>
                       <a:off x="0" y="0"/>
                       <a:ext cx="4677981" cy="4321760"/>
+                    </a:xfrm>
+                    <a:prstGeom prst="rect">
+                      <a:avLst/>
+                    </a:prstGeom>
+                  </pic:spPr>
+                </pic:pic>
+              </a:graphicData>
+            </a:graphic>
+          </wp:inline>
+        </w:drawing>
+      </w:r>
+    </w:p>
+    <w:p>
+      <w:pPr>
+        <w:spacing w:after="0" w:line="240" w:lineRule="auto"/>
+        <w:rPr>
+          <w:rFonts w:asciiTheme="minorHAnsi" w:hAnsiTheme="minorHAnsi" w:cstheme="minorHAnsi"/>
+          <w:lang w:val="en-US"/>
+        </w:rPr>
+      </w:pPr>
+      <w:r>
+        <w:rPr>
+          <w:rFonts w:asciiTheme="minorHAnsi" w:hAnsiTheme="minorHAnsi" w:cstheme="minorHAnsi"/>
+          <w:lang w:val="en-US"/>
+        </w:rPr>
+        <w:t>Prueba satisfactoria</w:t>
+      </w:r>
+    </w:p>
+    <w:p>
+      <w:pPr>
+        <w:spacing w:after="0" w:line="240" w:lineRule="auto"/>
+        <w:rPr>
+          <w:rFonts w:asciiTheme="minorHAnsi" w:hAnsiTheme="minorHAnsi" w:cstheme="minorHAnsi"/>
+          <w:lang w:val="en-US"/>
+        </w:rPr>
+      </w:pPr>
+      <w:r>
+        <w:rPr>
+          <w:rFonts w:asciiTheme="minorHAnsi" w:hAnsiTheme="minorHAnsi" w:cstheme="minorHAnsi"/>
+          <w:lang w:val="en-US"/>
+        </w:rPr>
+        <w:drawing>
+          <wp:inline distT="0" distB="0" distL="0" distR="0" wp14:anchorId="47695783" wp14:editId="6CE6774E">
+            <wp:extent cx="5612130" cy="3051175"/>
+            <wp:effectExtent l="0" t="0" r="7620" b="0"/>
+            <wp:docPr id="92376177" name="Imagen 1" descr="Una captura de pantalla de una computadora&#10;&#10;Descripción generada automáticamente"/>
+            <wp:cNvGraphicFramePr>
+              <a:graphicFrameLocks xmlns:a="http://schemas.openxmlformats.org/drawingml/2006/main" noChangeAspect="1"/>
+            </wp:cNvGraphicFramePr>
+            <a:graphic xmlns:a="http://schemas.openxmlformats.org/drawingml/2006/main">
+              <a:graphicData uri="http://schemas.openxmlformats.org/drawingml/2006/picture">
+                <pic:pic xmlns:pic="http://schemas.openxmlformats.org/drawingml/2006/picture">
+                  <pic:nvPicPr>
+                    <pic:cNvPr id="92376177" name="Imagen 1" descr="Una captura de pantalla de una computadora&#10;&#10;Descripción generada automáticamente"/>
+                    <pic:cNvPicPr/>
+                  </pic:nvPicPr>
+                  <pic:blipFill>
+                    <a:blip r:embed="rId9"/>
+                    <a:stretch>
+                      <a:fillRect/>
+                    </a:stretch>
+                  </pic:blipFill>
+                  <pic:spPr>
+                    <a:xfrm>
+                      <a:off x="0" y="0"/>
+                      <a:ext cx="5612130" cy="3051175"/>
                     </a:xfrm>
                     <a:prstGeom prst="rect">
                       <a:avLst/>

</xml_diff>